<commit_message>
Complete UI improvements and backend enhancements
</commit_message>
<xml_diff>
--- a/output/Offer_Memorandum.docx
+++ b/output/Offer_Memorandum.docx
@@ -37,32 +37,27 @@
     <w:p/>
     <w:p>
       <w:r>
-        <w:t>Website Closers® is excited to introduce an established online retail business specializing in the fast fashion segment for women. For over a decade, this enterprise has become a favored destination for trend-savvy women seeking stylish and affordable apparel solutions. The company's product lineup includes a wide array of women's clothing such as tops, dresses, swimwear, activewear, and accessories, all crafted to align with the latest fashion trends.</w:t>
+        <w:t>Website Closers® presents a dynamic enterprise that operates two synergistic entities within the booming aftermarket automotive lighting sector. This business has established a formidable presence on renowned e-commerce platforms, successfully capturing a significant share of the U.S. automotive aftermarket lighting market. Offering an extensive assortment of premium headlights, taillights, and fog lights, the company has adeptly positioned itself to meet the diverse needs of its clientele, which includes end users, body shops, and collision centers.</w:t>
       </w:r>
     </w:p>
     <w:p>
       <w:r>
-        <w:t>The business has successfully cultivated a dedicated customer base composed predominantly of women aged 18-55 who appreciate chic and accessible fashion. A testament to its market appeal, the company boasts a remarkable repeat customer rate, demonstrating strong customer loyalty and engagement. This commitment to quality and customer satisfaction is further reflected in the high average order value, indicative of the premium appeal of its offerings.</w:t>
+        <w:t>Utilizing a hybrid inventory model, this business seamlessly integrates stocked inventory with drop shipping strategies, ensuring a robust and flexible supply chain. By leveraging high-quality products sourced from the US, China, and Taiwan, the company maintains a competitive edge in the market. Their sophisticated inventory management system guarantees efficient operations and supports their ambitious growth objectives, such as increasing their eBay sales by 40%.</w:t>
       </w:r>
     </w:p>
     <w:p>
       <w:r>
-        <w:t>Operating from a well-organized warehouse, the business employs a team of talented professionals, including models, fulfillment staff, and creative experts, ensuring seamless daily operations. The use of an advanced inventory management system facilitates efficient product turnover, with new inventory arrivals designed to keep the collection fresh and enticing for shoppers.</w:t>
+        <w:t>One of the key strengths of this enterprise is its strategic focus on digital platforms, with a predominant portion of sales generated through Amazon. By employing targeted advertising campaigns and including detailed specifications like part link numbers and OEM numbers, the company effectively appeals to professional buyers, enhancing its market penetration.</w:t>
       </w:r>
     </w:p>
     <w:p>
       <w:r>
-        <w:t>Market penetration is achieved through a sophisticated digital marketing strategy that leverages a mix of pay-per-click advertising, social media outreach, and influencer partnerships. The business's substantial marketing database serves as a powerful tool in executing highly effective email campaigns that drive sales and customer interaction. With analytics from industry-leading platforms, the company is well-positioned to optimize its marketing spend and grow its reach.</w:t>
+        <w:t>In terms of growth opportunities, the company is primed to expand its eCommerce footprint further and tap into direct sales channels. By targeting local markets and increasing direct sales to collision centers, the business is well-positioned to capitalize on the projected growth of the $7.57 billion automotive aftermarket lighting industry. With no significant seasonality affecting sales and a consistent update cycle for its nearly 20,000 SKUs, this enterprise stands out as a reliable and versatile supplier.</w:t>
       </w:r>
     </w:p>
     <w:p>
       <w:r>
-        <w:t>With a strong foundation in place, this business offers significant growth potential for prospective buyers. The current owners are transitioning to new ventures, providing an opportunity for new leadership to expand on an already profitable and operationally efficient business model. The possibility of introducing third-party fulfillment services or enhancing marketing budgets presents additional avenues for scaling this thriving fashion enterprise.</w:t>
-      </w:r>
-    </w:p>
-    <w:p>
-      <w:r>
-        <w:t>This business opportunity is ideal for buyers looking to capitalize on a well-established brand with a loyal customer following. Prospective buyers are encouraged to explore this opportunity to acquire a business with a proven track record and a clear path to future growth. Contact Website Closers today to learn more about how you can step into this vibrant and profitable market.</w:t>
+        <w:t>The dedicated managerial team, efficient operations, and strategic market positioning make this business a compelling acquisition target. With significant potential for scaling and a proven track record of success, this company offers an exceptional opportunity for buyers seeking to enter or expand within the lucrative automotive aftermarket sector. Contact Website Closers® today to learn more about this thriving business opportunity and explore the potential for sustained growth and profitability.</w:t>
       </w:r>
     </w:p>
     <w:p>
@@ -78,7 +73,7 @@
         <w:pStyle w:val="ListBullet"/>
       </w:pPr>
       <w:r>
-        <w:t>11 Years Operational History</w:t>
+        <w:t>Established Dual Brand Presence</w:t>
       </w:r>
     </w:p>
     <w:p>
@@ -86,7 +81,7 @@
         <w:pStyle w:val="ListBullet"/>
       </w:pPr>
       <w:r>
-        <w:t>$116 Average Order Value</w:t>
+        <w:t>$350k Current Inventory Value</w:t>
       </w:r>
     </w:p>
     <w:p>
@@ -94,7 +89,7 @@
         <w:pStyle w:val="ListBullet"/>
       </w:pPr>
       <w:r>
-        <w:t>59.65% Repeat Customer Rate</w:t>
+        <w:t>90% Sales Through Amazon</w:t>
       </w:r>
     </w:p>
     <w:p>
@@ -102,7 +97,7 @@
         <w:pStyle w:val="ListBullet"/>
       </w:pPr>
       <w:r>
-        <w:t>4000 sq ft Owned Warehouse</w:t>
+        <w:t>$7.57 Billion Market Size (2023)</w:t>
       </w:r>
     </w:p>
     <w:p>
@@ -110,7 +105,7 @@
         <w:pStyle w:val="ListBullet"/>
       </w:pPr>
       <w:r>
-        <w:t>261,791 Marketing Subscribers</w:t>
+        <w:t>5% Repeat Customer Rate</w:t>
       </w:r>
     </w:p>
     <w:p>
@@ -118,7 +113,7 @@
         <w:pStyle w:val="ListBullet"/>
       </w:pPr>
       <w:r>
-        <w:t>60-100 Products Shipped Daily</w:t>
+        <w:t>Nearly 20,000 SKUs Available</w:t>
       </w:r>
     </w:p>
     <w:p>
@@ -126,7 +121,7 @@
         <w:pStyle w:val="ListBullet"/>
       </w:pPr>
       <w:r>
-        <w:t>$78,000+ Top Customer Lifetime Value</w:t>
+        <w:t>5,000 Sq Ft Warehouse</w:t>
       </w:r>
     </w:p>
     <w:p>
@@ -151,27 +146,27 @@
     <w:p/>
     <w:p>
       <w:r>
-        <w:t>This presentation contains confidential information about My Boutique LLC, a thriving online retail business specializing in fast fashion women's clothing, located in Miami, Florida. Over the past 11 years, this dynamic enterprise has become a distinguished name in the fashion industry, providing an extensive range of trendy apparel such as tops, dresses, swimwear, activewear, and stylish accessories. The Boutique has successfully captured a niche market, appealing to women aged 18-55 who are passionate about fashion, travel, and lifestyle.</w:t>
+        <w:t>This presentation contains confidential information about Alligator Auto Lights and Concept Auto Lights, two dynamic entities thriving in the aftermarket automotive lighting industry. Headquartered in Cranbury, NJ, these businesses have carved a niche in the expansive US automotive aftermarket lighting market, offering a broad spectrum of high-quality headlights, taillights, and fog lights. Through strategic utilization of major e-commerce platforms like Amazon, eBay, and Walmart, alongside their dedicated websites, Alligator Auto Lights and Concept Auto Lights have established a formidable digital presence that caters to a wide array of consumers.</w:t>
       </w:r>
     </w:p>
     <w:p>
       <w:r>
-        <w:t>A testament to its market resilience, My Boutique LLC boasts a noteworthy repeat customer rate, with over half of its orders coming from loyal patrons. This loyalty is further reflected in the substantial lifetime value of its top customers, highlighting the brand's ability to foster long-term relationships and drive sustained revenue growth.</w:t>
+        <w:t>The companies operate with a sophisticated hybrid inventory model, seamlessly integrating stocked inventory with drop shipping methodologies. This operational strategy ensures a consistent supply of superior products sourced from the US, China, and Taiwan, all managed through the advanced SellerCloud software. This efficient model supports their strategic objectives, including a targeted 40% increase in eBay sales, reflecting their commitment to scalable growth.</w:t>
       </w:r>
     </w:p>
     <w:p>
       <w:r>
-        <w:t>Operating with remarkable efficiency, My Boutique LLC leverages a 100% stock-based inventory model, ensuring a continuous supply of fresh, on-trend merchandise that aligns with customer preferences. The business is supported by a dedicated team of seven, encompassing roles such as models, order fulfillers, and creative specialists, all working cohesively to deliver a seamless shopping experience. Inventory management is optimized using Shopify, facilitating smooth operations from its 4000 sq ft warehouse, which handles the dispatch of 60-100 products daily.</w:t>
+        <w:t>Alligator Auto Lights and Concept Auto Lights' product offerings are distinguished by CAPA Certification, which enhances their appeal to professional clients such as collision centers and insurance companies. This certification, coupled with their meticulous attention to product listings that include part link numbers and OEM numbers, positions them as a preferred supplier among professional buyers.</w:t>
       </w:r>
     </w:p>
     <w:p>
       <w:r>
-        <w:t>A cornerstone of My Boutique LLC's success is its robust digital marketing strategy. The business effectively utilizes a combination of PPC, social media campaigns, and email marketing to engage its substantial subscriber base. Influencer partnerships and data-driven insights from platforms like Google and Facebook Ads further enhance its marketing efforts, contributing to its sales momentum.</w:t>
+        <w:t>A notable strength of the business is their extensive catalog, featuring nearly 20,000 SKUs, with a substantial portion available on Amazon. This vast inventory, regularly updated to reflect vendor availability, underscores their versatility and reliability within the competitive landscape of the automotive aftermarket lighting sector.</w:t>
       </w:r>
     </w:p>
     <w:p>
       <w:r>
-        <w:t>Strategically positioned for future growth, My Boutique LLC presents an exciting opportunity for prospective buyers. With the original owners, Samantha Ruiz and Alex Alonso, shifting their focus to other ventures, they offer a seamless transition to new ownership, including a willingness to sign a non-compete agreement. The combination of an established brand, a loyal customer base, and a scalable operational model makes this business a compelling acquisition prospect for those looking to capitalize on a well-established online retail platform with significant growth potential.</w:t>
+        <w:t>With a solid e-commerce infrastructure and a diverse supplier network, Alligator Auto Lights and Concept Auto Lights are poised for continued success. Their strategic focus on enhancing direct sales channels and leveraging local market opportunities offers significant growth potential. This business represents a compelling opportunity for a buyer seeking to invest in a robust and lucrative industry, with promising prospects for expansion and increased market share.</w:t>
       </w:r>
     </w:p>
     <w:p>
@@ -187,7 +182,7 @@
         <w:pStyle w:val="ListBullet"/>
       </w:pPr>
       <w:r>
-        <w:t>11 Years Operational History</w:t>
+        <w:t>Established Dual Brand Presence</w:t>
       </w:r>
     </w:p>
     <w:p>
@@ -195,7 +190,7 @@
         <w:pStyle w:val="ListBullet"/>
       </w:pPr>
       <w:r>
-        <w:t>$116 Average Order Value</w:t>
+        <w:t>$350k Current Inventory Value</w:t>
       </w:r>
     </w:p>
     <w:p>
@@ -203,7 +198,7 @@
         <w:pStyle w:val="ListBullet"/>
       </w:pPr>
       <w:r>
-        <w:t>59.65% Repeat Customer Rate</w:t>
+        <w:t>90% Sales Through Amazon</w:t>
       </w:r>
     </w:p>
     <w:p>
@@ -211,7 +206,7 @@
         <w:pStyle w:val="ListBullet"/>
       </w:pPr>
       <w:r>
-        <w:t>4000 sq ft Owned Warehouse</w:t>
+        <w:t>$7.57 Billion Market Size (2023)</w:t>
       </w:r>
     </w:p>
     <w:p>
@@ -219,7 +214,7 @@
         <w:pStyle w:val="ListBullet"/>
       </w:pPr>
       <w:r>
-        <w:t>261,791 Marketing Subscribers</w:t>
+        <w:t>5% Repeat Customer Rate</w:t>
       </w:r>
     </w:p>
     <w:p>
@@ -227,7 +222,7 @@
         <w:pStyle w:val="ListBullet"/>
       </w:pPr>
       <w:r>
-        <w:t>60-100 Products Shipped Daily</w:t>
+        <w:t>Nearly 20,000 SKUs Available</w:t>
       </w:r>
     </w:p>
     <w:p>
@@ -235,7 +230,7 @@
         <w:pStyle w:val="ListBullet"/>
       </w:pPr>
       <w:r>
-        <w:t>$78,000+ Top Customer Lifetime Value</w:t>
+        <w:t>5,000 Sq Ft Warehouse</w:t>
       </w:r>
     </w:p>
     <w:p>
@@ -251,7 +246,7 @@
         <w:pStyle w:val="ListBullet"/>
       </w:pPr>
       <w:r>
-        <w:t>Enhance Digital Marketing: Increase budgets for PPC and social media campaigns, focusing on high-conversion platforms to boost brand visibility.</w:t>
+        <w:t>Optimize eBay sales strategy to capture a larger market share.</w:t>
       </w:r>
     </w:p>
     <w:p>
@@ -259,7 +254,7 @@
         <w:pStyle w:val="ListBullet"/>
       </w:pPr>
       <w:r>
-        <w:t>Expand Product Lines: Introduce seasonal collections or collaborations to attract new customers and drive repeat purchases.</w:t>
+        <w:t>Enhance direct sales to collision centers and establish exclusive partnerships.</w:t>
       </w:r>
     </w:p>
     <w:p>
@@ -267,7 +262,7 @@
         <w:pStyle w:val="ListBullet"/>
       </w:pPr>
       <w:r>
-        <w:t>Leverage CRM Systems: Implement advanced CRM solutions to improve customer service efficiency and personalize shopping experiences.</w:t>
+        <w:t>Expand geographically by setting up satellite distribution centers.</w:t>
       </w:r>
     </w:p>
     <w:p>
@@ -275,7 +270,7 @@
         <w:pStyle w:val="ListBullet"/>
       </w:pPr>
       <w:r>
-        <w:t>Explore Third-Party Fulfillment: Consider partnerships with platforms like Amazon to expand sales channels and improve logistical efficiency.</w:t>
+        <w:t>Leverage CAPA certifications to attract high-value clients such as insurance companies.</w:t>
       </w:r>
     </w:p>
     <w:p>
@@ -283,7 +278,7 @@
         <w:pStyle w:val="ListBullet"/>
       </w:pPr>
       <w:r>
-        <w:t>Increase Influencer Partnerships: Broaden influencer collaborations to reach new demographics and drive brand awareness.</w:t>
+        <w:t>Integrate advanced eCommerce tools for efficient operations and decision-making.</w:t>
       </w:r>
     </w:p>
     <w:p>
@@ -291,7 +286,7 @@
         <w:pStyle w:val="ListBullet"/>
       </w:pPr>
       <w:r>
-        <w:t>Optimize Inventory Management: Refine buying strategies to maintain trendy inventory and reduce stockouts, ensuring customer demand is met.</w:t>
+        <w:t>Explore digital marketing avenues, including social media and influencer collaborations.</w:t>
       </w:r>
     </w:p>
     <w:p>
@@ -299,7 +294,7 @@
         <w:pStyle w:val="ListBullet"/>
       </w:pPr>
       <w:r>
-        <w:t>Explore New Geographic Markets: Target new regions to expand the customer base, focusing on areas with high potential demand for fast fashion.</w:t>
+        <w:t>Enhance customer engagement through personalized marketing and loyalty programs.</w:t>
       </w:r>
     </w:p>
     <w:p>
@@ -324,32 +319,22 @@
     <w:p/>
     <w:p>
       <w:r>
-        <w:t>Company Overview</w:t>
+        <w:t>Website Closers® presents a thriving business operating two distinct entities that specialize in the aftermarket automotive lighting sector. With an established foothold in the expansive US automotive aftermarket lighting market, this company offers a diverse range of high-quality headlights, taillights, and fog lights through renowned e-commerce platforms like Amazon, eBay, and Walmart. Their robust digital presence is further supported by dedicated websites, attracting a wide consumer base.</w:t>
       </w:r>
     </w:p>
     <w:p>
       <w:r>
-        <w:t>Website Closers® is pleased to present a distinguished online retail business specializing in fast fashion women's clothing. This thriving enterprise has established itself over 11 years as a go-to destination for trendy apparel, including tops, dresses, swimwear, activewear, and a range of stylish accessories. The business showcases its collections under its own brand on its website, offering customers a curated selection that aligns with current fashion trends.</w:t>
+        <w:t>This enterprise employs a hybrid inventory model, efficiently combining stocked inventory with drop shipping strategies. This approach ensures a steady supply of top-tier products sourced from the US, China, and Taiwan, while maintaining a well-organized warehouse system managed through advanced SellerCloud software. The products, accredited with CAPA Certification, cater to a variety of clients, including collision centers and insurance companies, thereby broadening their market reach.</w:t>
       </w:r>
     </w:p>
     <w:p>
       <w:r>
-        <w:t>The company has successfully captured the attention of women aged 18-55 who enjoy traveling and dining out, a demographic that values stylish and affordable fashion solutions. With an impressive repeat customer rate of 59.65% and a top customer's lifetime value surpassing $78,000, the business benefits from a loyal and engaged consumer base. The average order value stands at $116, reflecting the high-quality and appealing nature of the products offered.</w:t>
+        <w:t>With a significant portion of sales driven by Amazon and a strategic focus on bolstering their eBay presence, the business capitalizes on precise advertising campaigns to maximize cost-efficiency. Their listings are meticulously crafted to include part link numbers and OEM numbers, enhancing appeal to professional buyers and ensuring seamless integration into their procurement processes.</w:t>
       </w:r>
     </w:p>
     <w:p>
       <w:r>
-        <w:t>Operations are streamlined through a 100% stock-based inventory model, supported by a 4000 sq ft warehouse where 60-100 products are shipped daily. The business employs a team of 7 dedicated staff members, including models, order fulfillers, a videographer, a graphic designer, and a CRM specialist, ensuring smooth and efficient operations. Inventory management is facilitated through Shopify, with new inventory orders placed weekly to maintain a fresh and attractive product lineup.</w:t>
-      </w:r>
-    </w:p>
-    <w:p>
-      <w:r>
-        <w:t>The company's digital marketing prowess is evident in its comprehensive strategy that includes PPC, social media campaigns, email marketing, and influencer collaborations. Its robust marketing database of 261,791 subscribers, of which 124,506 are active, underscores the business's ability to engage and convert its audience effectively. Email campaigns, in particular, have proven to be a powerful tool in driving sales, supported by insights from Google and Facebook Ads.</w:t>
-      </w:r>
-    </w:p>
-    <w:p>
-      <w:r>
-        <w:t>Strategically poised for growth, the company presents an exciting opportunity for potential buyers seeking to capitalize on its established brand, loyal customer base, and well-honed operational framework. The current owners, who are shifting focus to other business ventures, are open to signing a non-compete agreement post-acquisition, ensuring a smooth transition for new ownership.</w:t>
+        <w:t>A pivotal feature of their operation is the vast array of nearly 20,000 SKUs, with a significant portion available on Amazon. This extensive catalog, combined with a consistent update cycle, positions the company as a versatile and reliable supplier in the competitive automotive aftermarket lighting landscape.</w:t>
       </w:r>
     </w:p>
     <w:p>
@@ -359,17 +344,45 @@
     </w:p>
     <w:p>
       <w:r>
-        <w:t>1. Established Brand and Customer Loyalty: The business has built a reputable brand over 11 years, with a strong focus on women's fast fashion. Its loyal customer base is evidenced by a high repeat purchase rate and significant customer lifetime value, making it an attractive acquisition for buyers aiming to leverage an established market presence.</w:t>
+        <w:t>1. **E-commerce Dominance:** The company leverages major platforms like Amazon and eBay to drive sales, accounting for a substantial portion of their revenue. This strong online presence offers a stable foundation for further growth and expansion into direct sales channels.</w:t>
       </w:r>
     </w:p>
     <w:p>
       <w:r>
-        <w:t>2. Efficient Operations and Scalable Model: With a well-defined inventory management system and a dedicated team, the business operates efficiently from a 4000 sq ft warehouse. There is potential for buyers to explore third-party fulfillment options to further streamline operations and increase scalability.</w:t>
+        <w:t>2. **Operational Efficiency:** With a hybrid inventory model and a sophisticated inventory management system, the business maintains an agile and efficient operation. This framework supports their strategic goal of increasing eBay sales by 40%, showcasing their potential for scalable growth.</w:t>
       </w:r>
     </w:p>
     <w:p>
       <w:r>
-        <w:t>3. Proven Digital Marketing Success: The company employs a robust digital marketing strategy, utilizing various channels to drive engagement and sales. With a substantial marketing database and effective email campaigns, there is significant potential for growth by increasing marketing budgets and exploring new advertising avenues.</w:t>
+        <w:t>3. **Growth Potential:** The company is well-positioned to exploit growth opportunities in the automotive aftermarket lighting industry, valued at $7.57 billion in 2023. By enhancing their eCommerce strategies and targeting local markets, they are poised to expand their market share and revenue streams significantly.</w:t>
+      </w:r>
+    </w:p>
+    <w:p>
+      <w:r>
+        <w:t>In summary, this business represents a compelling opportunity with its solid e-commerce infrastructure, diverse supplier network, and promising growth prospects in a robust and lucrative industry.</w:t>
+      </w:r>
+    </w:p>
+    <w:p>
+      <w:pPr>
+        <w:pStyle w:val="Heading2"/>
+      </w:pPr>
+      <w:r>
+        <w:t>Company Summary</w:t>
+      </w:r>
+    </w:p>
+    <w:p>
+      <w:r>
+        <w:t>This dynamic enterprise operates within the aftermarket automotive lighting sector, offering an extensive range of high-quality lighting products, including headlights, taillights, and fog lights. With a substantial presence on major e-commerce platforms like Amazon and eBay, as well as dedicated websites, the company has established a robust digital footprint that caters to a diverse customer base. This includes end users, body shops, and collision centers, all benefiting from the company's commitment to quick and reliable product delivery.</w:t>
+      </w:r>
+    </w:p>
+    <w:p>
+      <w:r>
+        <w:t>Employing a hybrid inventory model, the business efficiently navigates the complexities of stock management by combining imported products with domestic drop shipping. This strategic approach ensures a consistent supply of top-tier lighting solutions, bolstered by CAPA Certification, which is particularly appealing to collision centers and insurance companies. SellerCloud software underpins their inventory operations, supporting a streamlined workflow and enhancing the company's operational efficiency.</w:t>
+      </w:r>
+    </w:p>
+    <w:p>
+      <w:r>
+        <w:t>The enterprise is strategically positioned for growth in a burgeoning $7.57 billion market. With a strong foundation in e-commerce, the company is set to expand its reach by enhancing its online strategies and exploring direct sales opportunities. The focus on increasing eBay sales and leveraging their established websites further underscores their potential to capture a larger market share. This business opportunity is ideal for those seeking to invest in a company with a solid infrastructure, diverse supplier network, and promising growth prospects in the automotive aftermarket industry.</w:t>
       </w:r>
     </w:p>
     <w:p>
@@ -409,7 +422,7 @@
           </w:tcPr>
           <w:p>
             <w:r>
-              <w:t>11 Years Operational History</w:t>
+              <w:t>Established Dual Brand Presence</w:t>
             </w:r>
           </w:p>
         </w:tc>
@@ -419,7 +432,7 @@
           </w:tcPr>
           <w:p>
             <w:r>
-              <w:t>261,791 Marketing Subscribers</w:t>
+              <w:t>5% Repeat Customer Rate</w:t>
             </w:r>
           </w:p>
         </w:tc>
@@ -431,7 +444,7 @@
           </w:tcPr>
           <w:p>
             <w:r>
-              <w:t>$116 Average Order Value</w:t>
+              <w:t>$350k Current Inventory Value</w:t>
             </w:r>
           </w:p>
         </w:tc>
@@ -441,7 +454,7 @@
           </w:tcPr>
           <w:p>
             <w:r>
-              <w:t>60-100 Products Shipped Daily</w:t>
+              <w:t>Nearly 20,000 SKUs Available</w:t>
             </w:r>
           </w:p>
         </w:tc>
@@ -453,7 +466,7 @@
           </w:tcPr>
           <w:p>
             <w:r>
-              <w:t>59.65% Repeat Customer Rate</w:t>
+              <w:t>90% Sales Through Amazon</w:t>
             </w:r>
           </w:p>
         </w:tc>
@@ -463,7 +476,7 @@
           </w:tcPr>
           <w:p>
             <w:r>
-              <w:t>$78,000+ Top Customer Lifetime Value</w:t>
+              <w:t>5,000 Sq Ft Warehouse</w:t>
             </w:r>
           </w:p>
         </w:tc>
@@ -475,7 +488,7 @@
           </w:tcPr>
           <w:p>
             <w:r>
-              <w:t>4000 sq ft Owned Warehouse</w:t>
+              <w:t>$7.57 Billion Market Size (2023)</w:t>
             </w:r>
           </w:p>
         </w:tc>
@@ -510,12 +523,12 @@
     <w:p/>
     <w:p>
       <w:r>
-        <w:t>Welcome to My Boutique LLC, your premier destination for fast fashion women's clothing in the heart of Miami, FL. Established 11 years ago by original owners Samantha Ruiz and Alex Alonso, The Boutique has become a go-to online shopping experience for women aged 18-55 who love to travel and dine out. Our curated selection includes everything from chic dresses and stylish sets to versatile jumpsuits and trendy vacation wear, perfect for the spring and summer seasons. Our commitment to delivering quality fashion at an average order value of $116 has helped us cultivate a loyal customer base, with a remarkable repeat customer rate of 59.65%. Explore our collections at www.shoptheboutique.com and discover why our top customers have a lifetime value exceeding $78,000.</w:t>
+        <w:t>Welcome to Alligator Auto Lights and Concept Auto Lights, where we illuminate the road ahead with top-tier aftermarket automotive lighting products. With a strong foothold on major e-commerce platforms like Amazon and eBay, alongside our dedicated websites, we offer an extensive range of headlights, taillights, and fog lights to cater to end users, body shops, and collision centers across the nation. Our operations are strategically headquartered in Cranbury, NJ, where we manage an efficient hybrid inventory model, blending imported stock with domestic drop shipping. This allows us to maintain a robust stock of high-quality products from the US, China, and Taiwan, ensuring quick delivery and maximum customer satisfaction.</w:t>
       </w:r>
     </w:p>
     <w:p>
       <w:r>
-        <w:t>At The Boutique, we pride ourselves on our dynamic digital presence, supported by our robust e-commerce platform on Shopify. With a team of dedicated professionals, including models, order fulfillers, and marketing specialists, we ship 60-100 products daily from our 4000 sq ft warehouse. Our effective use of PPC, social media campaigns, and email marketing has grown our subscriber base to over 261,791, with active engagement from 124,506 subscribers. As we continue to thrive in a rapidly evolving fashion landscape, we see immense growth potential through increased marketing investments and strategic partnerships. Whether you're shopping our New Arrivals or snagging a deal in our Sale section, My Boutique LLC is your ultimate fashion destination for every season.</w:t>
+        <w:t>Driven by a commitment to quality and innovation, our CAPA Certified products are meticulously curated to meet the needs of professional buyers and insurance partners. Our dynamic team, backed by cutting-edge tools like SellerCloud and Helium 10, works tirelessly to enhance our product listings and streamline inventory management. As we continue to expand our e-commerce presence and forge direct sales relationships with collision centers, we remain dedicated to delivering exceptional value and service. Join us as we light the way to a brighter, safer driving experience.</w:t>
       </w:r>
     </w:p>
     <w:p>
@@ -540,83 +553,72 @@
     <w:p/>
     <w:p>
       <w:r>
-        <w:t>The Boutique is a well-established online fast fashion retailer with a strong foundation and numerous opportunities to scale. With its strategic location in Miami, FL, and a robust online presence, the business is well-positioned for expansion. Its current operations effectively cater to a loyal customer base, with a repeat customer rate nearing 60%, indicating high customer satisfaction and trust. The potential for scaling lies in both enhancing existing strategies and exploring new avenues to expand reach and increase revenue.</w:t>
+        <w:t>The scaling potential for Alligator Auto Lights and Concept Auto Lights is firmly rooted in their robust e-commerce presence and the expansive opportunities within the US automotive aftermarket lighting sector. With a dynamic foundation already in place, the path to scaling involves leveraging existing strengths while strategically exploring untapped markets and advanced technological integrations.</w:t>
       </w:r>
     </w:p>
     <w:p>
       <w:r>
-        <w:t>A critical aspect of The Boutique's scaling strategy involves leveraging its already effective digital marketing campaigns. The business can amplify its reach by increasing marketing budgets, focusing on high-performing channels such as email marketing, which has proven successful in driving sales. Building on its active social media presence, the company can further engage with its audience by exploring emerging platforms or expanding influencer partnerships to tap into new demographics.</w:t>
+        <w:t>**Optimizing E-commerce Platforms:**</w:t>
       </w:r>
     </w:p>
     <w:p>
       <w:r>
-        <w:t>Enhancing the customer experience and streamlining operations is another avenue for growth. By integrating advanced CRM solutions, The Boutique can improve customer service efficiency, offering personalized shopping experiences that cater to customer preferences and buying behavior. This approach not only boosts customer retention but also encourages higher average order values.</w:t>
+        <w:t>Currently, the bulk of sales—90%—are generated through Amazon, with aspirations to significantly increase the eBay sales segment. A focused effort on refining eBay listings using SEO and strategic promotions will be instrumental in achieving a 40% increase in sales. Additionally, enhancing the user experience on their dedicated websites, www.autolightstore.com and www.conceptautolights.com, will enable direct engagement with customers, reducing dependency on third-party platforms and increasing profit margins.</w:t>
       </w:r>
     </w:p>
     <w:p>
       <w:r>
-        <w:t>Expanding product lines and diversifying offerings can also drive growth. Introducing seasonal collections or limited-edition collaborations can attract new customers and create buzz around the brand. Additionally, exploring third-party fulfillment options like Amazon can broaden sales channels and enhance logistical efficiency, allowing the business to reach customers more quickly and cost-effectively.</w:t>
+        <w:t>**Expanding Direct Sales Channels:**</w:t>
       </w:r>
     </w:p>
     <w:p>
       <w:r>
-        <w:t>The Boutique's strong foundation in e-commerce, coupled with its robust inventory management system, allows for seamless scaling without significant operational overhead. By continually refining its buying strategies and maintaining trendy inventory, the business can ensure it remains at the forefront of fast fashion trends.</w:t>
+        <w:t>The business can expand its customer base by increasing direct sales to collision centers. This involves cultivating partnerships with local body shops and insurance companies, offering them exclusive deals or bulk purchase discounts. Establishing a dedicated sales team to focus on B2B relationships can ensure a steady flow of high-value orders, thereby diversifying revenue streams.</w:t>
       </w:r>
     </w:p>
     <w:p>
       <w:r>
-        <w:t>In summary, The Boutique's potential for growth is substantial. A buyer who can capitalize on its existing strengths while implementing strategic enhancements will likely see an accelerated trajectory toward higher revenues and market dominance. The business's established brand, loyal customer base, and efficient operations provide a solid platform for scaling and long-term success.</w:t>
-      </w:r>
-    </w:p>
-    <w:p>
-      <w:pPr>
-        <w:pStyle w:val="Heading2"/>
-      </w:pPr>
-      <w:r>
-        <w:rPr>
-          <w:b/>
-        </w:rPr>
-        <w:t>Scaling Opportunities:</w:t>
+        <w:t>**Geographical Market Expansion:**</w:t>
       </w:r>
     </w:p>
     <w:p>
       <w:r>
-        <w:t>1. **Enhance Digital Marketing:** Increase budgets for PPC and social media campaigns, focusing on high-conversion platforms to boost brand visibility.</w:t>
+        <w:t>Venturing into untapped local markets presents a substantial opportunity for growth. By strategically placing satellite distribution centers in key regions, the business can improve delivery times and reduce shipping costs, enhancing their competitiveness against local competitors. This approach not only accelerates market penetration but also solidifies the brand's presence across the US.</w:t>
       </w:r>
     </w:p>
     <w:p>
       <w:r>
-        <w:t>2. **Expand Product Lines:** Introduce seasonal collections or collaborations to attract new customers and drive repeat purchases.</w:t>
+        <w:t>**Capitalizing on Product Certifications:**</w:t>
       </w:r>
     </w:p>
     <w:p>
       <w:r>
-        <w:t>3. **Leverage CRM Systems:** Implement advanced CRM solutions to improve customer service efficiency and personalize shopping experiences.</w:t>
+        <w:t>The company's CAPA Certified products provide an edge in the market, particularly among professional buyers who require guaranteed quality and reliability. By highlighting these certifications in marketing campaigns and product listings, the business can attract more high-value clients, including insurance companies and large collision centers.</w:t>
       </w:r>
     </w:p>
     <w:p>
       <w:r>
-        <w:t>4. **Explore Third-Party Fulfillment:** Consider partnerships with platforms like Amazon to expand sales channels and improve logistical efficiency.</w:t>
+        <w:t>**Technological Enhancements:**</w:t>
       </w:r>
     </w:p>
     <w:p>
       <w:r>
-        <w:t>5. **Increase Influencer Partnerships:** Broaden influencer collaborations to reach new demographics and drive brand awareness.</w:t>
+        <w:t>Implementing advanced eCommerce tools and analytics, such as AI-driven inventory management and predictive sales modeling, will optimize operations and allow for more informed decision-making. Leveraging Helium 10's capabilities to enhance listing quality and SellerCloud for efficient inventory management can further streamline operations, thus reducing overhead and increasing scalability.</w:t>
       </w:r>
     </w:p>
     <w:p>
       <w:r>
-        <w:t>6. **Optimize Inventory Management:** Refine buying strategies to maintain trendy inventory and reduce stockouts, ensuring customer demand is met.</w:t>
+        <w:t>**Innovative Marketing Strategies:**</w:t>
       </w:r>
     </w:p>
     <w:p>
       <w:r>
-        <w:t>7. **Explore New Geographic Markets:** Target new regions to expand the customer base, focusing on areas with high potential demand for fast fashion.</w:t>
+        <w:t>With no current social media engagement, the business can explore digital marketing avenues such as targeted social media advertising, influencer partnerships, and content marketing. These strategies can enhance brand visibility and drive traffic to their websites, ultimately increasing sales conversions.</w:t>
       </w:r>
     </w:p>
     <w:p>
       <w:r>
-        <w:t>By pursuing these opportunities, The Boutique can solidify its position in the fast fashion industry and unlock its full growth potential, ensuring sustained success and profitability.</w:t>
+        <w:t>The foundation laid by the current owners positions the business for robust growth. By adopting a proactive approach focused on market expansion, technological integration, and strategic partnerships, a new owner can unlock immense potential to scale the business, transforming it into a leading force in the aftermarket automotive lighting industry.</w:t>
       </w:r>
     </w:p>
     <w:p>
@@ -641,32 +643,32 @@
     <w:p/>
     <w:p>
       <w:r>
-        <w:t>The fast fashion industry has undergone significant transformation over the past decade, driven by consumer demand for trendy, affordable clothing and rapid production cycles. This sector, which focuses on quickly bringing the latest fashion trends to market, has become a staple of the retail landscape, particularly among younger demographics who prioritize fashion-forward yet budget-friendly options.</w:t>
+        <w:t>The automotive aftermarket lighting industry is experiencing robust growth as consumers and businesses seek high-quality, cost-effective alternatives to OEM lighting solutions. This sector offers a wide range of products, including headlights, taillights, and fog lights, catering to diverse customer needs ranging from aesthetic enhancements to essential replacements for vehicle safety and functionality. As of 2023, the US automotive aftermarket lighting market is valued at $7.57 billion, reflecting the increasing consumer demand for vehicle personalization and the rising number of vehicles on the road.</w:t>
       </w:r>
     </w:p>
     <w:p>
       <w:r>
-        <w:t>Globally, the fast fashion market was valued at approximately $35 billion in 2021 and is projected to grow at a compound annual growth rate (CAGR) of 7% through 2026. This growth is fueled by the increasing influence of social media, which accelerates trend cycles, and the expansion of e-commerce, allowing brands to reach a wider audience without the constraints of physical retail space.</w:t>
+        <w:t>The industry benefits from advancements in lighting technology, such as LED and HID systems, which offer superior performance and energy efficiency compared to traditional halogen lights. This technological evolution is driving significant consumer interest and encouraging businesses to expand their product offerings to meet the growing demand. The market is also characterized by a shift towards online sales, with major e-commerce platforms like Amazon and eBay playing a crucial role in product distribution. This digital transition allows businesses to reach a broader audience and streamline operations, enhancing customer convenience and satisfaction.</w:t>
       </w:r>
     </w:p>
     <w:p>
       <w:r>
-        <w:t>One of the key trends in the industry is the integration of digital marketing strategies to engage consumers and drive sales. Brands are leveraging platforms like Instagram, TikTok, and Facebook to showcase their products, engage with customers, and create a sense of community around their offerings. Influencer partnerships have proven particularly effective, providing authentic endorsements that resonate with target audiences. Additionally, the use of email marketing and personalized communication strategies, such as those employed by The Boutique, have become essential in maintaining customer relationships and encouraging repeat purchases.</w:t>
+        <w:t>CAPA Certification is increasingly important in the industry, ensuring that aftermarket parts meet or exceed OEM standards. This certification is particularly appealing to collision centers and insurance companies, who require reliable and compliant products for vehicle repairs. Businesses that offer CAPA Certified products can capitalize on this demand, securing partnerships with professional buyers and expanding their market share.</w:t>
       </w:r>
     </w:p>
     <w:p>
       <w:r>
-        <w:t>Inventory management is another critical area of focus, with fast fashion companies striving to balance the need for quick turnaround times with sustainable practices. While traditional models rely heavily on stock-based sales, there is growing interest in exploring more efficient fulfillment options, such as third-party logistics, to optimize supply chains and reduce overhead costs.</w:t>
+        <w:t>The competitive landscape features key players such as AKKON, carparts.com, and ACANII, who offer a wide range of aftermarket lighting solutions. Companies in this sector differentiate themselves through product quality, customer service, and strategic marketing efforts. The focus on e-commerce and direct-to-customer sales channels provides a significant opportunity for growth, particularly for businesses that can effectively leverage digital marketing strategies to enhance their online presence.</w:t>
       </w:r>
     </w:p>
     <w:p>
       <w:r>
-        <w:t>Sustainability is becoming increasingly important, with consumers and regulatory bodies placing pressure on brands to adopt more environmentally friendly practices. As a result, companies are exploring innovations in materials, production methods, and recycling programs to meet these demands while maintaining their competitive edge.</w:t>
+        <w:t>One of the notable trends in the industry is the growing importance of direct sales to collision centers and the potential for local market penetration. By establishing relationships with these centers and offering direct delivery services, businesses can ensure quick turnaround times and build long-term customer loyalty. Additionally, the integration of advanced inventory management systems and tools like SellerCloud and Helium 10 enables companies to efficiently manage stock levels, optimize listings, and improve overall operational efficiency.</w:t>
       </w:r>
     </w:p>
     <w:p>
       <w:r>
-        <w:t>With a robust e-commerce platform like Shopify and an active social media presence, The Boutique exemplifies the modern fast fashion retailer's approach to growth and customer engagement. Their ability to effectively utilize digital tools and strategic marketing initiatives positions them well within this dynamic industry. As the market continues to evolve, businesses that embrace technological advancements and sustainability will likely lead the charge, capturing the hearts and wallets of fashion-conscious consumers worldwide.</w:t>
+        <w:t>With no significant seasonality affecting sales and a steady demand for replacement lighting products, the automotive aftermarket lighting industry represents a lucrative opportunity for businesses with robust e-commerce foundations and diverse supplier networks. As consumers continue to invest in vehicle upgrades and replacements, the industry is poised for sustained growth, driven by technological advancements and the increasing preference for online shopping.</w:t>
       </w:r>
     </w:p>
     <w:sectPr>

</xml_diff>

<commit_message>
added support for scraping multiple URLS
</commit_message>
<xml_diff>
--- a/output/Offer_Memorandum.docx
+++ b/output/Offer_Memorandum.docx
@@ -37,27 +37,27 @@
     <w:p/>
     <w:p>
       <w:r>
-        <w:t>Website Closers® presents a dynamic enterprise that operates two synergistic entities within the booming aftermarket automotive lighting sector. This business has established a formidable presence on renowned e-commerce platforms, successfully capturing a significant share of the U.S. automotive aftermarket lighting market. Offering an extensive assortment of premium headlights, taillights, and fog lights, the company has adeptly positioned itself to meet the diverse needs of its clientele, which includes end users, body shops, and collision centers.</w:t>
+        <w:t>Website Closers® presents a thriving enterprise specializing in the distribution of premium patriotic products, offering a wide range of flags including American, State, Military, and World flags, as well as high-quality flagpoles and mounts. Committed to delivering 100% Made in USA products, this business caters to a customer base that values quality craftsmanship and national pride. With a strategically positioned base in Florida, the company has carved a niche in the flag and patriotic product market, establishing itself as a trusted name among consumers.</w:t>
       </w:r>
     </w:p>
     <w:p>
       <w:r>
-        <w:t>Utilizing a hybrid inventory model, this business seamlessly integrates stocked inventory with drop shipping strategies, ensuring a robust and flexible supply chain. By leveraging high-quality products sourced from the US, China, and Taiwan, the company maintains a competitive edge in the market. Their sophisticated inventory management system guarantees efficient operations and supports their ambitious growth objectives, such as increasing their eBay sales by 40%.</w:t>
+        <w:t>This enterprise boasts a robust digital footprint, with a significant presence on a leading e-commerce platform and multiple proprietary websites. The business capitalizes on its strong market position by leveraging its online storefront to drive the majority of its sales, while also utilizing dedicated domain sites to reach a broader audience. The company’s commitment to customer satisfaction is evident in its impressive feedback ratings, reflecting a high level of consumer trust and engagement.</w:t>
       </w:r>
     </w:p>
     <w:p>
       <w:r>
-        <w:t>One of the key strengths of this enterprise is its strategic focus on digital platforms, with a predominant portion of sales generated through Amazon. By employing targeted advertising campaigns and including detailed specifications like part link numbers and OEM numbers, the company effectively appeals to professional buyers, enhancing its market penetration.</w:t>
+        <w:t>Operational efficiency is a hallmark of this business, facilitated by a hybrid inventory model and strategic partnerships for warehousing and shipping. With a lean operational structure, the business is able to focus on delivering exceptional customer service while maintaining streamlined processes. This approach not only enhances profitability but also positions the company for scalable growth.</w:t>
       </w:r>
     </w:p>
     <w:p>
       <w:r>
-        <w:t>In terms of growth opportunities, the company is primed to expand its eCommerce footprint further and tap into direct sales channels. By targeting local markets and increasing direct sales to collision centers, the business is well-positioned to capitalize on the projected growth of the $7.57 billion automotive aftermarket lighting industry. With no significant seasonality affecting sales and a consistent update cycle for its nearly 20,000 SKUs, this enterprise stands out as a reliable and versatile supplier.</w:t>
+        <w:t>Growth opportunities are abundant, with potential to expand product offerings to include flag accessories and explore untapped markets. The business is poised to capitalize on these prospects through a comprehensive digital marketing strategy, which includes targeted advertising campaigns and content marketing initiatives. Additionally, there is significant potential to enhance customer engagement through an underutilized email marketing list, providing a valuable avenue for growth.</w:t>
       </w:r>
     </w:p>
     <w:p>
       <w:r>
-        <w:t>The dedicated managerial team, efficient operations, and strategic market positioning make this business a compelling acquisition target. With significant potential for scaling and a proven track record of success, this company offers an exceptional opportunity for buyers seeking to enter or expand within the lucrative automotive aftermarket sector. Contact Website Closers® today to learn more about this thriving business opportunity and explore the potential for sustained growth and profitability.</w:t>
+        <w:t>This enterprise presents an exceptional opportunity for a prospective buyer looking to enter or expand within the patriotic product sector. With a strong market presence, efficient operations, and numerous growth avenues, this business is well-positioned to continue its trajectory of success. Contact Website Closers today to explore this compelling acquisition opportunity and take advantage of the potential for substantial growth in a thriving niche market.</w:t>
       </w:r>
     </w:p>
     <w:p>
@@ -73,7 +73,7 @@
         <w:pStyle w:val="ListBullet"/>
       </w:pPr>
       <w:r>
-        <w:t>Established Dual Brand Presence</w:t>
+        <w:t>10+ Years in Operation</w:t>
       </w:r>
     </w:p>
     <w:p>
@@ -81,7 +81,7 @@
         <w:pStyle w:val="ListBullet"/>
       </w:pPr>
       <w:r>
-        <w:t>$350k Current Inventory Value</w:t>
+        <w:t>Strong Amazon Seller Rating of 448</w:t>
       </w:r>
     </w:p>
     <w:p>
@@ -89,7 +89,7 @@
         <w:pStyle w:val="ListBullet"/>
       </w:pPr>
       <w:r>
-        <w:t>90% Sales Through Amazon</w:t>
+        <w:t>93% Positive Feedback from Customers</w:t>
       </w:r>
     </w:p>
     <w:p>
@@ -97,7 +97,7 @@
         <w:pStyle w:val="ListBullet"/>
       </w:pPr>
       <w:r>
-        <w:t>$7.57 Billion Market Size (2023)</w:t>
+        <w:t>$43.72 Average Order Value</w:t>
       </w:r>
     </w:p>
     <w:p>
@@ -105,7 +105,7 @@
         <w:pStyle w:val="ListBullet"/>
       </w:pPr>
       <w:r>
-        <w:t>5% Repeat Customer Rate</w:t>
+        <w:t>97% Inventory Managed via FBA</w:t>
       </w:r>
     </w:p>
     <w:p>
@@ -113,7 +113,7 @@
         <w:pStyle w:val="ListBullet"/>
       </w:pPr>
       <w:r>
-        <w:t>Nearly 20,000 SKUs Available</w:t>
+        <w:t>Potential to Tap into $1M+ Market for Flag Accessories</w:t>
       </w:r>
     </w:p>
     <w:p>
@@ -121,7 +121,7 @@
         <w:pStyle w:val="ListBullet"/>
       </w:pPr>
       <w:r>
-        <w:t>5,000 Sq Ft Warehouse</w:t>
+        <w:t>4.5 Average Product Rating</w:t>
       </w:r>
     </w:p>
     <w:p>
@@ -146,27 +146,32 @@
     <w:p/>
     <w:p>
       <w:r>
-        <w:t>This presentation contains confidential information about Alligator Auto Lights and Concept Auto Lights, two dynamic entities thriving in the aftermarket automotive lighting industry. Headquartered in Cranbury, NJ, these businesses have carved a niche in the expansive US automotive aftermarket lighting market, offering a broad spectrum of high-quality headlights, taillights, and fog lights. Through strategic utilization of major e-commerce platforms like Amazon, eBay, and Walmart, alongside their dedicated websites, Alligator Auto Lights and Concept Auto Lights have established a formidable digital presence that caters to a wide array of consumers.</w:t>
+        <w:t>This presentation contains confidential information about Star Spangled Flags LLC, a distinguished provider of premium quality flags that proudly embrace the heritage of Made in USA products. Established and owned by Peter Swanson, the company specializes in American, State, Military, and World flags, as well as flagpoles and mounts designed for durability and excellence. Positioned strategically in Ocala, Florida, Star Spangled Flags LLC has successfully carved out a significant niche within the patriotic products sector.</w:t>
       </w:r>
     </w:p>
     <w:p>
       <w:r>
-        <w:t>The companies operate with a sophisticated hybrid inventory model, seamlessly integrating stocked inventory with drop shipping methodologies. This operational strategy ensures a consistent supply of superior products sourced from the US, China, and Taiwan, all managed through the advanced SellerCloud software. This efficient model supports their strategic objectives, including a targeted 40% increase in eBay sales, reflecting their commitment to scalable growth.</w:t>
+        <w:t>The company's robust online presence is a testament to its digital strategy, with a primary focus on its thriving Amazon storefront and a collection of dedicated domain sites. This digital footprint has positioned Star Spangled Flags LLC as a formidable player in the online marketplace, with an enviable seller rating and the majority of its sales being generated through Amazon.</w:t>
       </w:r>
     </w:p>
     <w:p>
       <w:r>
-        <w:t>Alligator Auto Lights and Concept Auto Lights' product offerings are distinguished by CAPA Certification, which enhances their appeal to professional clients such as collision centers and insurance companies. This certification, coupled with their meticulous attention to product listings that include part link numbers and OEM numbers, positions them as a preferred supplier among professional buyers.</w:t>
+        <w:t>Customer satisfaction is at the core of Star Spangled Flags LLC's operations, as evidenced by its high positive feedback percentage and average rating. The flagship American flag product not only dominates sales but also underscores the company’s commitment to quality—a commitment that resonates with a patriotic customer base that values American-made goods and personalized service.</w:t>
       </w:r>
     </w:p>
     <w:p>
       <w:r>
-        <w:t>A notable strength of the business is their extensive catalog, featuring nearly 20,000 SKUs, with a substantial portion available on Amazon. This vast inventory, regularly updated to reflect vendor availability, underscores their versatility and reliability within the competitive landscape of the automotive aftermarket lighting sector.</w:t>
+        <w:t>Operational efficiency is achieved through a hybrid inventory model and reliance on Fulfillment By Amazon (FBA), ensuring seamless logistics and customer service. The business is adeptly managed with minimal staffing, allowing for streamlined operations that prioritize customer engagement and satisfaction.</w:t>
       </w:r>
     </w:p>
     <w:p>
       <w:r>
-        <w:t>With a solid e-commerce infrastructure and a diverse supplier network, Alligator Auto Lights and Concept Auto Lights are poised for continued success. Their strategic focus on enhancing direct sales channels and leveraging local market opportunities offers significant growth potential. This business represents a compelling opportunity for a buyer seeking to invest in a robust and lucrative industry, with promising prospects for expansion and increased market share.</w:t>
+        <w:t>Star Spangled Flags LLC is poised for growth, with numerous opportunities to diversify product offerings, penetrate new markets, and enhance digital marketing strategies. The company is exploring potential expansion avenues beyond Amazon, including partnerships and new product categories such as flag accessories and patriotic clothing.</w:t>
+      </w:r>
+    </w:p>
+    <w:p>
+      <w:r>
+        <w:t>The business presents a compelling opportunity for a new owner to capitalize on its strong market position, scalable operations, and abundant growth potential. With a solid foundation and strategic growth initiatives, Star Spangled Flags LLC is an attractive prospect for investment in the patriotic product sector.</w:t>
       </w:r>
     </w:p>
     <w:p>
@@ -182,7 +187,7 @@
         <w:pStyle w:val="ListBullet"/>
       </w:pPr>
       <w:r>
-        <w:t>Established Dual Brand Presence</w:t>
+        <w:t>10+ Years in Operation</w:t>
       </w:r>
     </w:p>
     <w:p>
@@ -190,7 +195,7 @@
         <w:pStyle w:val="ListBullet"/>
       </w:pPr>
       <w:r>
-        <w:t>$350k Current Inventory Value</w:t>
+        <w:t>Strong Amazon Seller Rating of 448</w:t>
       </w:r>
     </w:p>
     <w:p>
@@ -198,7 +203,7 @@
         <w:pStyle w:val="ListBullet"/>
       </w:pPr>
       <w:r>
-        <w:t>90% Sales Through Amazon</w:t>
+        <w:t>93% Positive Feedback from Customers</w:t>
       </w:r>
     </w:p>
     <w:p>
@@ -206,7 +211,7 @@
         <w:pStyle w:val="ListBullet"/>
       </w:pPr>
       <w:r>
-        <w:t>$7.57 Billion Market Size (2023)</w:t>
+        <w:t>$43.72 Average Order Value</w:t>
       </w:r>
     </w:p>
     <w:p>
@@ -214,7 +219,7 @@
         <w:pStyle w:val="ListBullet"/>
       </w:pPr>
       <w:r>
-        <w:t>5% Repeat Customer Rate</w:t>
+        <w:t>97% Inventory Managed via FBA</w:t>
       </w:r>
     </w:p>
     <w:p>
@@ -222,7 +227,7 @@
         <w:pStyle w:val="ListBullet"/>
       </w:pPr>
       <w:r>
-        <w:t>Nearly 20,000 SKUs Available</w:t>
+        <w:t>Potential to Tap into $1M+ Market for Flag Accessories</w:t>
       </w:r>
     </w:p>
     <w:p>
@@ -230,7 +235,7 @@
         <w:pStyle w:val="ListBullet"/>
       </w:pPr>
       <w:r>
-        <w:t>5,000 Sq Ft Warehouse</w:t>
+        <w:t>4.5 Average Product Rating</w:t>
       </w:r>
     </w:p>
     <w:p>
@@ -246,7 +251,7 @@
         <w:pStyle w:val="ListBullet"/>
       </w:pPr>
       <w:r>
-        <w:t>Optimize eBay sales strategy to capture a larger market share.</w:t>
+        <w:t>Enhance Amazon listing optimization for increased visibility.</w:t>
       </w:r>
     </w:p>
     <w:p>
@@ -254,7 +259,7 @@
         <w:pStyle w:val="ListBullet"/>
       </w:pPr>
       <w:r>
-        <w:t>Enhance direct sales to collision centers and establish exclusive partnerships.</w:t>
+        <w:t>Diversify product offerings with polyester flags and flag accessories.</w:t>
       </w:r>
     </w:p>
     <w:p>
@@ -262,7 +267,7 @@
         <w:pStyle w:val="ListBullet"/>
       </w:pPr>
       <w:r>
-        <w:t>Expand geographically by setting up satellite distribution centers.</w:t>
+        <w:t>Expand direct-to-consumer sales through optimized websites and ads.</w:t>
       </w:r>
     </w:p>
     <w:p>
@@ -270,7 +275,7 @@
         <w:pStyle w:val="ListBullet"/>
       </w:pPr>
       <w:r>
-        <w:t>Leverage CAPA certifications to attract high-value clients such as insurance companies.</w:t>
+        <w:t>Build strategic partnerships with organizations and retailers.</w:t>
       </w:r>
     </w:p>
     <w:p>
@@ -278,7 +283,7 @@
         <w:pStyle w:val="ListBullet"/>
       </w:pPr>
       <w:r>
-        <w:t>Integrate advanced eCommerce tools for efficient operations and decision-making.</w:t>
+        <w:t>Implement a subscription model for regular flag users.</w:t>
       </w:r>
     </w:p>
     <w:p>
@@ -286,7 +291,7 @@
         <w:pStyle w:val="ListBullet"/>
       </w:pPr>
       <w:r>
-        <w:t>Explore digital marketing avenues, including social media and influencer collaborations.</w:t>
+        <w:t>Leverage untapped email marketing potential for customer engagement.</w:t>
       </w:r>
     </w:p>
     <w:p>
@@ -294,7 +299,7 @@
         <w:pStyle w:val="ListBullet"/>
       </w:pPr>
       <w:r>
-        <w:t>Enhance customer engagement through personalized marketing and loyalty programs.</w:t>
+        <w:t>Optimize operational efficiency with advanced inventory management solutions.</w:t>
       </w:r>
     </w:p>
     <w:p>
@@ -319,22 +324,27 @@
     <w:p/>
     <w:p>
       <w:r>
-        <w:t>Website Closers® presents a thriving business operating two distinct entities that specialize in the aftermarket automotive lighting sector. With an established foothold in the expansive US automotive aftermarket lighting market, this company offers a diverse range of high-quality headlights, taillights, and fog lights through renowned e-commerce platforms like Amazon, eBay, and Walmart. Their robust digital presence is further supported by dedicated websites, attracting a wide consumer base.</w:t>
+        <w:t>Website Closers® presents a dynamic enterprise specializing in the provision of premium quality flags, including American, State, Military, and World flags, alongside flagpoles and mounts designed for durability. This company is recognized for its commitment to producing 100% Made in USA products, catering to a patriotic clientele that values quality and heritage. Operating from a strategic location in Florida, the business has carved out a significant niche in the flags and patriotic products market.</w:t>
       </w:r>
     </w:p>
     <w:p>
       <w:r>
-        <w:t>This enterprise employs a hybrid inventory model, efficiently combining stocked inventory with drop shipping strategies. This approach ensures a steady supply of top-tier products sourced from the US, China, and Taiwan, while maintaining a well-organized warehouse system managed through advanced SellerCloud software. The products, accredited with CAPA Certification, cater to a variety of clients, including collision centers and insurance companies, thereby broadening their market reach.</w:t>
+        <w:t>With a robust online footprint, the company primarily leverages a successful Amazon storefront complemented by several dedicated domain sites to reach its audience. The digital strategy is heavily inclined towards Amazon, where the company enjoys an impressive seller rating and generates the majority of its sales. A small but significant portion of its sales also comes from its proprietary websites.</w:t>
       </w:r>
     </w:p>
     <w:p>
       <w:r>
-        <w:t>With a significant portion of sales driven by Amazon and a strategic focus on bolstering their eBay presence, the business capitalizes on precise advertising campaigns to maximize cost-efficiency. Their listings are meticulously crafted to include part link numbers and OEM numbers, enhancing appeal to professional buyers and ensuring seamless integration into their procurement processes.</w:t>
+        <w:t>The company excels in customer satisfaction, boasting a high positive feedback percentage and average rating, which underscores its reputation for quality and customer service. Its flagship product, the American flag, contributes a substantial portion of sales, with a notable Average Order Value that highlights the business's profitability.</w:t>
       </w:r>
     </w:p>
     <w:p>
       <w:r>
-        <w:t>A pivotal feature of their operation is the vast array of nearly 20,000 SKUs, with a significant portion available on Amazon. This extensive catalog, combined with a consistent update cycle, positions the company as a versatile and reliable supplier in the competitive automotive aftermarket lighting landscape.</w:t>
+        <w:t>A hybrid inventory model and reliance on Fulfillment By Amazon (FBA) ensure efficient operations and logistics. The business is operated with minimal staffing, allowing for streamlined operations that focus on customer service excellence.</w:t>
+      </w:r>
+    </w:p>
+    <w:p>
+      <w:r>
+        <w:t>Opportunities for growth are abundant, with potential expansion avenues including diversifying product offerings to include flag accessories and exploring new markets. The company’s digital marketing strategy is anchored in Amazon PPC and content marketing, with plans to enhance engagement through an underutilized email list.</w:t>
       </w:r>
     </w:p>
     <w:p>
@@ -344,22 +354,17 @@
     </w:p>
     <w:p>
       <w:r>
-        <w:t>1. **E-commerce Dominance:** The company leverages major platforms like Amazon and eBay to drive sales, accounting for a substantial portion of their revenue. This strong online presence offers a stable foundation for further growth and expansion into direct sales channels.</w:t>
+        <w:t>1. **Scalable Operations**: The company benefits from a lean operation model with low staffing requirements, enabling efficient management and potential for scaling. A new owner could capitalize on this by expanding product lines or enhancing digital marketing efforts.</w:t>
       </w:r>
     </w:p>
     <w:p>
       <w:r>
-        <w:t>2. **Operational Efficiency:** With a hybrid inventory model and a sophisticated inventory management system, the business maintains an agile and efficient operation. This framework supports their strategic goal of increasing eBay sales by 40%, showcasing their potential for scalable growth.</w:t>
+        <w:t>2. **Strong Market Position**: With a dominant presence on Amazon and a commitment to American-made quality, the business holds a strong position in a niche market. This provides a stable foundation for future growth and diversification.</w:t>
       </w:r>
     </w:p>
     <w:p>
       <w:r>
-        <w:t>3. **Growth Potential:** The company is well-positioned to exploit growth opportunities in the automotive aftermarket lighting industry, valued at $7.57 billion in 2023. By enhancing their eCommerce strategies and targeting local markets, they are poised to expand their market share and revenue streams significantly.</w:t>
-      </w:r>
-    </w:p>
-    <w:p>
-      <w:r>
-        <w:t>In summary, this business represents a compelling opportunity with its solid e-commerce infrastructure, diverse supplier network, and promising growth prospects in a robust and lucrative industry.</w:t>
+        <w:t>3. **Growth Potential**: There are multiple avenues for growth, including expanding sales channels beyond Amazon, exploring new product categories, and enhancing digital marketing strategies. These opportunities position the business well for a new owner looking to increase market share and revenue.</w:t>
       </w:r>
     </w:p>
     <w:p>
@@ -372,17 +377,17 @@
     </w:p>
     <w:p>
       <w:r>
-        <w:t>This dynamic enterprise operates within the aftermarket automotive lighting sector, offering an extensive range of high-quality lighting products, including headlights, taillights, and fog lights. With a substantial presence on major e-commerce platforms like Amazon and eBay, as well as dedicated websites, the company has established a robust digital footprint that caters to a diverse customer base. This includes end users, body shops, and collision centers, all benefiting from the company's commitment to quick and reliable product delivery.</w:t>
+        <w:t>This enterprise excels in the production and distribution of premium flags and related accessories, standing out for its dedication to 100% American-made products. Catering to a clientele that values quality and patriotism, the company offers a diverse range of flags, including American, State, Military, and World flags, along with durable flagpoles and mounts. Operating from a strategically positioned facility in Florida, the business has successfully established a significant presence in the market for patriotic products.</w:t>
       </w:r>
     </w:p>
     <w:p>
       <w:r>
-        <w:t>Employing a hybrid inventory model, the business efficiently navigates the complexities of stock management by combining imported products with domestic drop shipping. This strategic approach ensures a consistent supply of top-tier lighting solutions, bolstered by CAPA Certification, which is particularly appealing to collision centers and insurance companies. SellerCloud software underpins their inventory operations, supporting a streamlined workflow and enhancing the company's operational efficiency.</w:t>
+        <w:t>The company has built a strong online presence, predominantly leveraging a successful storefront on a major e-commerce platform to drive the majority of its sales. This digital dominance is complemented by several proprietary websites, which help diversify sales channels. The business’s reputation for quality is reflected in its high customer satisfaction ratings and robust average order value, particularly for its flagship product, the American flag.</w:t>
       </w:r>
     </w:p>
     <w:p>
       <w:r>
-        <w:t>The enterprise is strategically positioned for growth in a burgeoning $7.57 billion market. With a strong foundation in e-commerce, the company is set to expand its reach by enhancing its online strategies and exploring direct sales opportunities. The focus on increasing eBay sales and leveraging their established websites further underscores their potential to capture a larger market share. This business opportunity is ideal for those seeking to invest in a company with a solid infrastructure, diverse supplier network, and promising growth prospects in the automotive aftermarket industry.</w:t>
+        <w:t>With a streamlined operational model, the company efficiently manages inventory through a combination of in-stock and dropshipping methods. A small, dedicated team ensures excellent customer service, which is a cornerstone of its operations. Looking ahead, the business is poised for growth through diversification of products and expansion into new markets and sales channels. Opportunities abound in enhancing digital marketing strategies and exploring additional product categories, positioning the company as an attractive acquisition prospect for those eager to tap into the patriotic product sector.</w:t>
       </w:r>
     </w:p>
     <w:p>
@@ -422,7 +427,7 @@
           </w:tcPr>
           <w:p>
             <w:r>
-              <w:t>Established Dual Brand Presence</w:t>
+              <w:t>10+ Years in Operation</w:t>
             </w:r>
           </w:p>
         </w:tc>
@@ -432,7 +437,7 @@
           </w:tcPr>
           <w:p>
             <w:r>
-              <w:t>5% Repeat Customer Rate</w:t>
+              <w:t>97% Inventory Managed via FBA</w:t>
             </w:r>
           </w:p>
         </w:tc>
@@ -444,7 +449,7 @@
           </w:tcPr>
           <w:p>
             <w:r>
-              <w:t>$350k Current Inventory Value</w:t>
+              <w:t>Strong Amazon Seller Rating of 448</w:t>
             </w:r>
           </w:p>
         </w:tc>
@@ -454,7 +459,7 @@
           </w:tcPr>
           <w:p>
             <w:r>
-              <w:t>Nearly 20,000 SKUs Available</w:t>
+              <w:t>Potential to Tap into $1M+ Market for Flag Accessories</w:t>
             </w:r>
           </w:p>
         </w:tc>
@@ -466,7 +471,7 @@
           </w:tcPr>
           <w:p>
             <w:r>
-              <w:t>90% Sales Through Amazon</w:t>
+              <w:t>93% Positive Feedback from Customers</w:t>
             </w:r>
           </w:p>
         </w:tc>
@@ -476,7 +481,7 @@
           </w:tcPr>
           <w:p>
             <w:r>
-              <w:t>5,000 Sq Ft Warehouse</w:t>
+              <w:t>4.5 Average Product Rating</w:t>
             </w:r>
           </w:p>
         </w:tc>
@@ -488,7 +493,7 @@
           </w:tcPr>
           <w:p>
             <w:r>
-              <w:t>$7.57 Billion Market Size (2023)</w:t>
+              <w:t>$43.72 Average Order Value</w:t>
             </w:r>
           </w:p>
         </w:tc>
@@ -523,12 +528,12 @@
     <w:p/>
     <w:p>
       <w:r>
-        <w:t>Welcome to Alligator Auto Lights and Concept Auto Lights, where we illuminate the road ahead with top-tier aftermarket automotive lighting products. With a strong foothold on major e-commerce platforms like Amazon and eBay, alongside our dedicated websites, we offer an extensive range of headlights, taillights, and fog lights to cater to end users, body shops, and collision centers across the nation. Our operations are strategically headquartered in Cranbury, NJ, where we manage an efficient hybrid inventory model, blending imported stock with domestic drop shipping. This allows us to maintain a robust stock of high-quality products from the US, China, and Taiwan, ensuring quick delivery and maximum customer satisfaction.</w:t>
+        <w:t>Welcome to Star Spangled Flags LLC, your premier destination for high-quality American, State, Military, and World flags, proudly made in the USA. Founded by Peter Swanson, our business is rooted in Ocala, Florida, where we emphasize durability and craftsmanship in every product, from flags to flagpoles and mounts. With a commitment to excellence and patriotism, we have become a trusted name for those who value American-made products and personalized customer service. Our strong online presence, particularly through our Amazon storefront and multiple specialized websites, allows us to reach a diverse audience and maintain a positive feedback rating of 93%, reflecting our dedication to customer satisfaction.</w:t>
       </w:r>
     </w:p>
     <w:p>
       <w:r>
-        <w:t>Driven by a commitment to quality and innovation, our CAPA Certified products are meticulously curated to meet the needs of professional buyers and insurance partners. Our dynamic team, backed by cutting-edge tools like SellerCloud and Helium 10, works tirelessly to enhance our product listings and streamline inventory management. As we continue to expand our e-commerce presence and forge direct sales relationships with collision centers, we remain dedicated to delivering exceptional value and service. Join us as we light the way to a brighter, safer driving experience.</w:t>
+        <w:t>At Star Spangled Flags LLC, we're not just about selling flags; we're about celebrating the spirit they represent. As a small business recognized for its quality and reliability, we continue to explore growth opportunities through digital marketing, product diversification, and strategic partnerships. With 92% of our sales occurring on Amazon, our top-selling American flags are a testament to our standing in the market. As we look to the future, our focus remains on expanding our offerings and enhancing our customer experience, ensuring that every interaction with Star Spangled Flags is a star-spangled success.</w:t>
       </w:r>
     </w:p>
     <w:p>
@@ -552,73 +557,84 @@
     </w:p>
     <w:p/>
     <w:p>
+      <w:pPr>
+        <w:pStyle w:val="Heading2"/>
+      </w:pPr>
       <w:r>
-        <w:t>The scaling potential for Alligator Auto Lights and Concept Auto Lights is firmly rooted in their robust e-commerce presence and the expansive opportunities within the US automotive aftermarket lighting sector. With a dynamic foundation already in place, the path to scaling involves leveraging existing strengths while strategically exploring untapped markets and advanced technological integrations.</w:t>
+        <w:rPr>
+          <w:b/>
+        </w:rPr>
+        <w:t>Scaling Strategy for Star Spangled Flags LLC</w:t>
       </w:r>
     </w:p>
     <w:p>
       <w:r>
-        <w:t>**Optimizing E-commerce Platforms:**</w:t>
+        <w:t>Star Spangled Flags LLC stands on a robust operational foundation, leveraging high-quality, American-made products and a strong online presence. This business, under the stewardship of Peter Swanson, is poised for growth through targeted scaling strategies that align with its proven strengths and market trends. The business has already established a solid reputation, particularly on Amazon, which serves as a scalable platform for further expansion.</w:t>
       </w:r>
     </w:p>
     <w:p>
       <w:r>
-        <w:t>Currently, the bulk of sales—90%—are generated through Amazon, with aspirations to significantly increase the eBay sales segment. A focused effort on refining eBay listings using SEO and strategic promotions will be instrumental in achieving a 40% increase in sales. Additionally, enhancing the user experience on their dedicated websites, www.autolightstore.com and www.conceptautolights.com, will enable direct engagement with customers, reducing dependency on third-party platforms and increasing profit margins.</w:t>
+        <w:t>1. **Strengthening Amazon Dominance:**</w:t>
       </w:r>
     </w:p>
     <w:p>
       <w:r>
-        <w:t>**Expanding Direct Sales Channels:**</w:t>
+        <w:t>- With 92% of sales occurring through Amazon, Star Spangled Flags LLC has a formidable position on this platform. The business can enhance its Amazon strategy by optimizing listings with keyword SEO, utilizing enhanced brand content, and participating in Amazon's "Subscribe &amp; Save" program. Implementing advanced analytics to monitor and respond to customer reviews will also ensure continued high ratings, which are crucial for maintaining visibility and conversion rates.</w:t>
       </w:r>
     </w:p>
     <w:p>
       <w:r>
-        <w:t>The business can expand its customer base by increasing direct sales to collision centers. This involves cultivating partnerships with local body shops and insurance companies, offering them exclusive deals or bulk purchase discounts. Establishing a dedicated sales team to focus on B2B relationships can ensure a steady flow of high-value orders, thereby diversifying revenue streams.</w:t>
+        <w:t>2. **Diversifying Product Offerings:**</w:t>
       </w:r>
     </w:p>
     <w:p>
       <w:r>
-        <w:t>**Geographical Market Expansion:**</w:t>
+        <w:t>- The business can tap into the unexplored potential of polyester American flags and accessories. Flag bundles, featuring multiple products such as mounts and solar lights, provide a higher perceived value and can increase the Average Order Value (AOV) beyond the current $43.72. Additionally, exploring seasonal and event-based designs can attract new customer segments.</w:t>
       </w:r>
     </w:p>
     <w:p>
       <w:r>
-        <w:t>Venturing into untapped local markets presents a substantial opportunity for growth. By strategically placing satellite distribution centers in key regions, the business can improve delivery times and reduce shipping costs, enhancing their competitiveness against local competitors. This approach not only accelerates market penetration but also solidifies the brand's presence across the US.</w:t>
+        <w:t>3. **Expanding Marketing Channels:**</w:t>
       </w:r>
     </w:p>
     <w:p>
       <w:r>
-        <w:t>**Capitalizing on Product Certifications:**</w:t>
+        <w:t>- While Amazon remains central to the sales strategy, there is significant room to grow through direct-to-consumer (DTC) sales. This can be achieved by optimizing existing websites for better SEO and user experience, alongside targeted online advertising campaigns on platforms like Facebook, Instagram, and Google Ads. The business's email list is another untapped goldmine, ripe for conversion-focused campaigns and personalized offers.</w:t>
       </w:r>
     </w:p>
     <w:p>
       <w:r>
-        <w:t>The company's CAPA Certified products provide an edge in the market, particularly among professional buyers who require guaranteed quality and reliability. By highlighting these certifications in marketing campaigns and product listings, the business can attract more high-value clients, including insurance companies and large collision centers.</w:t>
+        <w:t>4. **Building Strategic Partnerships:**</w:t>
       </w:r>
     </w:p>
     <w:p>
       <w:r>
-        <w:t>**Technological Enhancements:**</w:t>
+        <w:t>- Collaborations with organizations like auto dealers, grocery chains, and even national parks can create new sales avenues. These partnerships can be leveraged to offer exclusive, co-branded products or promotions, aligning with the patriotic values of the company's core customer base.</w:t>
       </w:r>
     </w:p>
     <w:p>
       <w:r>
-        <w:t>Implementing advanced eCommerce tools and analytics, such as AI-driven inventory management and predictive sales modeling, will optimize operations and allow for more informed decision-making. Leveraging Helium 10's capabilities to enhance listing quality and SellerCloud for efficient inventory management can further streamline operations, thus reducing overhead and increasing scalability.</w:t>
+        <w:t>5. **Implementing a Subscription Model:**</w:t>
       </w:r>
     </w:p>
     <w:p>
       <w:r>
-        <w:t>**Innovative Marketing Strategies:**</w:t>
+        <w:t>- Offering a subscription service for regular users of flags can ensure steady revenue streams, reduce customer acquisition costs, and build loyalty. This model can be particularly appealing to businesses, government offices, or institutions requiring regular flag replacements.</w:t>
       </w:r>
     </w:p>
     <w:p>
       <w:r>
-        <w:t>With no current social media engagement, the business can explore digital marketing avenues such as targeted social media advertising, influencer partnerships, and content marketing. These strategies can enhance brand visibility and drive traffic to their websites, ultimately increasing sales conversions.</w:t>
+        <w:t>6. **Operational Efficiency and Staffing Flexibility:**</w:t>
       </w:r>
     </w:p>
     <w:p>
       <w:r>
-        <w:t>The foundation laid by the current owners positions the business for robust growth. By adopting a proactive approach focused on market expansion, technological integration, and strategic partnerships, a new owner can unlock immense potential to scale the business, transforming it into a leading force in the aftermarket automotive lighting industry.</w:t>
+        <w:t>- The current hybrid inventory model and reliance on Fulfillment By Amazon (FBA) provide a scalable logistics framework. There is potential to optimize this further by investing in technology solutions for inventory management and customer interactions, thus reducing operational overhead and enhancing customer service.</w:t>
+      </w:r>
+    </w:p>
+    <w:p>
+      <w:r>
+        <w:t>By implementing these strategies, Star Spangled Flags LLC can significantly scale its operations, diversify its income streams, and solidify its standing as a leader in the flag and patriotic products market. This growth potential is backed by current consumer trends favoring quality, locally-made products, and the continued demand for American symbols and pride.</w:t>
       </w:r>
     </w:p>
     <w:p>
@@ -643,32 +659,37 @@
     <w:p/>
     <w:p>
       <w:r>
-        <w:t>The automotive aftermarket lighting industry is experiencing robust growth as consumers and businesses seek high-quality, cost-effective alternatives to OEM lighting solutions. This sector offers a wide range of products, including headlights, taillights, and fog lights, catering to diverse customer needs ranging from aesthetic enhancements to essential replacements for vehicle safety and functionality. As of 2023, the US automotive aftermarket lighting market is valued at $7.57 billion, reflecting the increasing consumer demand for vehicle personalization and the rising number of vehicles on the road.</w:t>
+        <w:t>The flag and patriotic products industry is witnessing a steady demand, driven by a growing sense of national pride and the increasing interest in commemorating historical and patriotic events. Businesses like Star Spangled Flags LLC are capitalizing on this trend by offering a wide range of high-quality American, State, Military, and World flags, emphasizing products that are 100% Made in the USA. This focus on domestic manufacturing resonates with a customer base that values authenticity and quality, aligning with broader consumer trends toward supporting local businesses and American-made goods.</w:t>
       </w:r>
     </w:p>
     <w:p>
       <w:r>
-        <w:t>The industry benefits from advancements in lighting technology, such as LED and HID systems, which offer superior performance and energy efficiency compared to traditional halogen lights. This technological evolution is driving significant consumer interest and encouraging businesses to expand their product offerings to meet the growing demand. The market is also characterized by a shift towards online sales, with major e-commerce platforms like Amazon and eBay playing a crucial role in product distribution. This digital transition allows businesses to reach a broader audience and streamline operations, enhancing customer convenience and satisfaction.</w:t>
+        <w:t>Globally, the flag industry is valued at approximately $1 billion and is projected to grow at a moderate pace, driven by the demand for personalized and durable products for both residential and commercial use. The industry benefits from its intersection with various sectors, including government, education, sports, and retail, each requiring flags for different purposes ranging from official events to brand representation.</w:t>
       </w:r>
     </w:p>
     <w:p>
       <w:r>
-        <w:t>CAPA Certification is increasingly important in the industry, ensuring that aftermarket parts meet or exceed OEM standards. This certification is particularly appealing to collision centers and insurance companies, who require reliable and compliant products for vehicle repairs. Businesses that offer CAPA Certified products can capitalize on this demand, securing partnerships with professional buyers and expanding their market share.</w:t>
+        <w:t>A significant trend within the industry is the expansion of product offerings beyond traditional flags to include related accessories such as flagpoles, mounts, and decorative items like solar lights. This diversification strategy is crucial for businesses seeking to increase their market share and tap into additional revenue streams. As consumers increasingly seek convenience and bundled offerings, companies that package flags with complementary accessories are positioned to capture more significant market interest.</w:t>
       </w:r>
     </w:p>
     <w:p>
       <w:r>
-        <w:t>The competitive landscape features key players such as AKKON, carparts.com, and ACANII, who offer a wide range of aftermarket lighting solutions. Companies in this sector differentiate themselves through product quality, customer service, and strategic marketing efforts. The focus on e-commerce and direct-to-customer sales channels provides a significant opportunity for growth, particularly for businesses that can effectively leverage digital marketing strategies to enhance their online presence.</w:t>
+        <w:t>Digital transformation is another key driver of growth in the flag industry. With a substantial portion of sales occurring online, companies like Star Spangled Flags LLC leverage platforms such as Amazon and their own websites to reach a broad audience. The online retail segment offers scalability and the opportunity for targeted marketing through strategies like SEO and personalized email campaigns, which are underutilized but hold potential for significant growth.</w:t>
       </w:r>
     </w:p>
     <w:p>
       <w:r>
-        <w:t>One of the notable trends in the industry is the growing importance of direct sales to collision centers and the potential for local market penetration. By establishing relationships with these centers and offering direct delivery services, businesses can ensure quick turnaround times and build long-term customer loyalty. Additionally, the integration of advanced inventory management systems and tools like SellerCloud and Helium 10 enables companies to efficiently manage stock levels, optimize listings, and improve overall operational efficiency.</w:t>
+        <w:t>In terms of marketing, the industry is seeing a shift towards content-driven strategies that educate and engage customers, particularly through themed articles and social media engagement around patriotic holidays. This approach not only drives sales but also builds brand loyalty and community among customers who share a passion for patriotism.</w:t>
       </w:r>
     </w:p>
     <w:p>
       <w:r>
-        <w:t>With no significant seasonality affecting sales and a steady demand for replacement lighting products, the automotive aftermarket lighting industry represents a lucrative opportunity for businesses with robust e-commerce foundations and diverse supplier networks. As consumers continue to invest in vehicle upgrades and replacements, the industry is poised for sustained growth, driven by technological advancements and the increasing preference for online shopping.</w:t>
+        <w:t>The operational landscape is characterized by a mix of traditional inventory models and innovative fulfillment solutions like Fulfillment By Amazon (FBA), allowing businesses to streamline operations and focus on customer service excellence. This hybrid approach supports scalability and efficiency, essential for managing fluctuations in demand during peak seasons.</w:t>
+      </w:r>
+    </w:p>
+    <w:p>
+      <w:r>
+        <w:t>With an increasing interest in patriotic products and a strategic focus on digital growth and product diversification, the flag industry presents a stable yet dynamic market environment. Companies that prioritize quality, customer experience, and innovative marketing strategies are well-positioned to thrive in this patriotic product sector, offering promising opportunities for growth and expansion.</w:t>
       </w:r>
     </w:p>
     <w:sectPr>

</xml_diff>

<commit_message>
added support for portfolio documents
</commit_message>
<xml_diff>
--- a/output/Offer_Memorandum.docx
+++ b/output/Offer_Memorandum.docx
@@ -37,27 +37,42 @@
     <w:p/>
     <w:p>
       <w:r>
-        <w:t>Website Closers® presents an established e-commerce enterprise that has successfully built a reputation for delivering top-tier, domestically made merchandise. This company has carved a unique niche in the patriotic goods industry, specializing in premium flags and related accessories. The array of products includes American, state, military, and historical flags, all crafted from high-quality materials designed to withstand the elements and maintain their vibrant colors over time.</w:t>
+        <w:t>Website Closers® presents a renowned IT Managed Service Provider with a longstanding history of delivering comprehensive IT solutions to a diverse clientele across the United States. This company has evolved from a humble startup into a leading figure in the IT services sector, supported by a robust infrastructure that includes its own Data Center. Their service offerings encompass Managed IT Services, Network Support, and Infrastructure Support, as well as complementary services like Website Design &amp; Hosting, Internet Backup, and VOIP solutions.</w:t>
       </w:r>
     </w:p>
     <w:p>
       <w:r>
-        <w:t>This enterprise thrives on the digital marketplace, with a substantial portion of its sales activity channeled through a leading online retail platform. The company has optimized its operations using a fulfillment strategy that takes advantage of advanced warehousing and shipping solutions, ensuring prompt and efficient delivery to its customers. The impressive inventory turnover and streamlined logistics underline the business's operational excellence.</w:t>
+        <w:t>Over the years, the company has maintained a steadfast commitment to client satisfaction, achieving a remarkable client retention rate. With a client base of approximately 500, the business serves a wide array of industries such as legal, healthcare, and manufacturing, underscoring its versatility and adaptability to different business environments.</w:t>
       </w:r>
     </w:p>
     <w:p>
       <w:r>
-        <w:t>The customer base is characterized by its loyalty and appreciation for products made in the USA. This loyalty is further reinforced by the company's commitment to superior customer service, which is tailored to meet the specific needs of its diverse clientele. The brand's reputation for quality and service has fostered a significant percentage of repeat customers, a testament to its enduring appeal in the marketplace.</w:t>
+        <w:t>Strategically positioned in key geographic areas, this business benefits from a strong market presence and has been recognized for its excellence and innovation in the industry. Marketing efforts are bolstered by a dynamic online presence and active engagement across social media platforms, driving brand visibility and customer interaction.</w:t>
       </w:r>
     </w:p>
     <w:p>
       <w:r>
-        <w:t>Looking ahead, this enterprise is poised for substantial growth through strategic initiatives aimed at diversifying product offerings and expanding marketing efforts. Opportunities for growth include launching new product lines and increasing market presence through additional digital channels. The business's low owner involvement and efficient operational model make it an attractive acquisition target, with potential for scalability and development under new ownership.</w:t>
+        <w:t>Key Highlights:</w:t>
       </w:r>
     </w:p>
     <w:p>
       <w:r>
-        <w:t>This opportunity is ideally suited for buyers seeking a well-established, profitable business with a strong foundation in a specialized market sector. Contact Website Closers today to explore this exceptional business opportunity and take the first step toward owning a thriving enterprise with a proven track record and bright future.</w:t>
+        <w:t>1. **Operational Efficiency**: The company employs a proprietary management system that streamlines its operations, ensuring high efficiency in service delivery, billing, and client management.</w:t>
+      </w:r>
+    </w:p>
+    <w:p>
+      <w:r>
+        <w:t>2. **Growth Opportunities**: There is significant potential for expansion through targeted marketing strategies and scaling the workforce, providing avenues to capture greater market share and increase revenue streams.</w:t>
+      </w:r>
+    </w:p>
+    <w:p>
+      <w:r>
+        <w:t>3. **Financial Stability**: With a well-diversified vendor and customer base, the financial health of this company is robust, offering a stable foundation for continued growth and resilience.</w:t>
+      </w:r>
+    </w:p>
+    <w:p>
+      <w:r>
+        <w:t>This thriving business is an exceptional opportunity for buyers seeking entry into the IT services industry with a well-established, highly reputable company. The business is poised for further growth under new leadership, offering a compelling acquisition for those looking to capitalize on a proven model of success in the managed IT services market. Contact Website Closers today to explore this outstanding business opportunity!</w:t>
       </w:r>
     </w:p>
     <w:p>
@@ -73,7 +88,7 @@
         <w:pStyle w:val="ListBullet"/>
       </w:pPr>
       <w:r>
-        <w:t>9-Year-Old Business</w:t>
+        <w:t>21-Year-Old Technology Company</w:t>
       </w:r>
     </w:p>
     <w:p>
@@ -81,7 +96,7 @@
         <w:pStyle w:val="ListBullet"/>
       </w:pPr>
       <w:r>
-        <w:t>100% Made in USA Product Line</w:t>
+        <w:t>Over $5.5M in Annual Revenue</w:t>
       </w:r>
     </w:p>
     <w:p>
@@ -89,7 +104,7 @@
         <w:pStyle w:val="ListBullet"/>
       </w:pPr>
       <w:r>
-        <w:t>92% of Sales via Amazon</w:t>
+        <w:t>40% of Revenue from Managed Services</w:t>
       </w:r>
     </w:p>
     <w:p>
@@ -97,7 +112,7 @@
         <w:pStyle w:val="ListBullet"/>
       </w:pPr>
       <w:r>
-        <w:t>23% Repeat Customer Rate in 2024</w:t>
+        <w:t>99% Client Satisfaction Rate</w:t>
       </w:r>
     </w:p>
     <w:p>
@@ -105,7 +120,7 @@
         <w:pStyle w:val="ListBullet"/>
       </w:pPr>
       <w:r>
-        <w:t>$43.72 Average Order Value</w:t>
+        <w:t>Inc. 5000 Distinction Five Times</w:t>
       </w:r>
     </w:p>
     <w:p>
@@ -113,7 +128,7 @@
         <w:pStyle w:val="ListBullet"/>
       </w:pPr>
       <w:r>
-        <w:t>97% Inventory Turnover within 45 Days</w:t>
+        <w:t>Proprietary Management System (Avalon)</w:t>
       </w:r>
     </w:p>
     <w:p>
@@ -121,7 +136,7 @@
         <w:pStyle w:val="ListBullet"/>
       </w:pPr>
       <w:r>
-        <w:t>Robust Growth Opportunities Identified</w:t>
+        <w:t>Zero Major Security Incidents in 5 Years</w:t>
       </w:r>
     </w:p>
     <w:p>
@@ -146,27 +161,27 @@
     <w:p/>
     <w:p>
       <w:r>
-        <w:t>This presentation contains confidential information about Star Spangled Flags, a flourishing e-commerce enterprise with a strong foothold in the patriotic merchandise sector. Over the past nine years, Star Spangled Flags has distinguished itself by offering a wide array of premium, 100% Made in USA flags. Their product lineup includes American, state, military, and historical flags, each crafted from high-quality nylon and polyester materials that are resistant to UV degradation, ensuring long-lasting durability and vibrant color. Complementing their flagship offerings, the company provides a selection of flagpoles, mounts, and custom flag design services, all uniquely branded and trademarked to enhance their market presence.</w:t>
+        <w:t>This presentation contains confidential information about Excalibur Technology Corp. (ExcalTech), a distinguished Managed Service Provider with over two decades of expertise in delivering comprehensive IT solutions. Renowned for its robust market presence in the Chicagoland and Tampa Bay areas, the company has consistently demonstrated its capacity to adapt and thrive in the dynamic IT services industry. ExcalTech has evolved from a small startup into a major industry player, now generating over $5.5 million in annual revenue.</w:t>
       </w:r>
     </w:p>
     <w:p>
       <w:r>
-        <w:t>Specializing in e-commerce, Star Spangled Flags has optimized its operations primarily through Amazon, which constitutes a substantial portion of sales, supplemented by direct website transactions. Their streamlined fulfillment process, largely managed through Fulfillment by Amazon (FBA), supports a swift inventory turnover, ensuring that 95% of stock is sold within 45 days. This operational efficiency, coupled with a high average order value, underpins the company's robust financial performance.</w:t>
+        <w:t>ExcalTech offers a diverse suite of services tailored to meet the IT needs of small to medium-sized businesses across various sectors, including law, healthcare, and manufacturing. Their core offerings include Managed IT Services, Network IT Support, and Network Infrastructure Support. The company also excels in providing Website Design &amp; Hosting, Hosted Servers, Internet Backup, E-mail Service, and VOIP solutions, underscoring its versatility and technical proficiency.</w:t>
       </w:r>
     </w:p>
     <w:p>
       <w:r>
-        <w:t>The business is well-regarded for its dedication to customer satisfaction, as evidenced by its high repeat purchase rate. Star Spangled Flags' customer base, which values patriotism and American manufacturing, has shown significant loyalty, reflecting the company’s strong reputation and brand affinity.</w:t>
+        <w:t>A key strength of ExcalTech is its proprietary Data Center, which plays a crucial role in delivering services efficiently while maintaining cost-effectiveness. The company’s commitment to customer satisfaction is reflected in its 99% client retention rate and zero major security incidents over the past five years. ExcalTech's dedication to service excellence has been recognized through multiple prestigious awards, reinforcing its reputation as a leader in the field.</w:t>
       </w:r>
     </w:p>
     <w:p>
       <w:r>
-        <w:t>As the company navigates its next phase, there are ample growth opportunities on the horizon. Strategic initiatives such as product line expansion, enhanced digital marketing, and exploring new market segments like sports flags and print-on-demand apparel are poised to drive future growth. The company's established brand recognition and customer loyalty offer a solid foundation for continued success in the patriotic merchandise industry.</w:t>
+        <w:t>The company engages actively with its audience through a vibrant digital presence, which includes a monthly e-newsletter reaching 35,000 recipients and robust social media interactions. These efforts enhance brand visibility and foster strong client relationships. With potential for substantial growth, ExcalTech is poised to expand its market share under new leadership by enhancing marketing strategies and scaling its workforce.</w:t>
       </w:r>
     </w:p>
     <w:p>
       <w:r>
-        <w:t>Star Spangled Flags operates with a lean team, requiring minimal owner involvement, which not only allows for efficient management but also presents a scalable business model for potential buyers. This presents an attractive opportunity for investors seeking a business with a proven track record, strong market position, and significant growth potential.</w:t>
+        <w:t>ExcalTech's financial stability is highlighted by its diverse client base, with no single vendor or customer accounting for more than 15% of its business, ensuring a balanced and secure financial position. For prospective buyers, ExcalTech represents a rare opportunity to acquire a well-established, high-performing business with significant potential for expansion in the IT services sector.</w:t>
       </w:r>
     </w:p>
     <w:p>
@@ -182,7 +197,7 @@
         <w:pStyle w:val="ListBullet"/>
       </w:pPr>
       <w:r>
-        <w:t>9-Year-Old Business</w:t>
+        <w:t>21-Year-Old Technology Company</w:t>
       </w:r>
     </w:p>
     <w:p>
@@ -190,7 +205,7 @@
         <w:pStyle w:val="ListBullet"/>
       </w:pPr>
       <w:r>
-        <w:t>100% Made in USA Product Line</w:t>
+        <w:t>Over $5.5M in Annual Revenue</w:t>
       </w:r>
     </w:p>
     <w:p>
@@ -198,7 +213,7 @@
         <w:pStyle w:val="ListBullet"/>
       </w:pPr>
       <w:r>
-        <w:t>92% of Sales via Amazon</w:t>
+        <w:t>40% of Revenue from Managed Services</w:t>
       </w:r>
     </w:p>
     <w:p>
@@ -206,7 +221,7 @@
         <w:pStyle w:val="ListBullet"/>
       </w:pPr>
       <w:r>
-        <w:t>23% Repeat Customer Rate in 2024</w:t>
+        <w:t>99% Client Satisfaction Rate</w:t>
       </w:r>
     </w:p>
     <w:p>
@@ -214,7 +229,7 @@
         <w:pStyle w:val="ListBullet"/>
       </w:pPr>
       <w:r>
-        <w:t>$43.72 Average Order Value</w:t>
+        <w:t>Inc. 5000 Distinction Five Times</w:t>
       </w:r>
     </w:p>
     <w:p>
@@ -222,7 +237,7 @@
         <w:pStyle w:val="ListBullet"/>
       </w:pPr>
       <w:r>
-        <w:t>97% Inventory Turnover within 45 Days</w:t>
+        <w:t>Proprietary Management System (Avalon)</w:t>
       </w:r>
     </w:p>
     <w:p>
@@ -230,7 +245,7 @@
         <w:pStyle w:val="ListBullet"/>
       </w:pPr>
       <w:r>
-        <w:t>Robust Growth Opportunities Identified</w:t>
+        <w:t>Zero Major Security Incidents in 5 Years</w:t>
       </w:r>
     </w:p>
     <w:p>
@@ -246,7 +261,7 @@
         <w:pStyle w:val="ListBullet"/>
       </w:pPr>
       <w:r>
-        <w:t>Enhance Amazon SEO and PPC campaigns to improve visibility and conversion rates.</w:t>
+        <w:t>Enhance Digital Marketing: Leverage SEO, PPC, and social media to attract new clients and strengthen brand presence.</w:t>
       </w:r>
     </w:p>
     <w:p>
@@ -254,7 +269,7 @@
         <w:pStyle w:val="ListBullet"/>
       </w:pPr>
       <w:r>
-        <w:t>Diversify product lines to include sports flags and print-on-demand patriotic clothing.</w:t>
+        <w:t>Geographic Expansion: Target new regions with strategic partnerships and localized marketing efforts.</w:t>
       </w:r>
     </w:p>
     <w:p>
@@ -262,7 +277,7 @@
         <w:pStyle w:val="ListBullet"/>
       </w:pPr>
       <w:r>
-        <w:t>Expand direct-to-consumer sales via a robust SEO and paid advertising strategy on the website.</w:t>
+        <w:t>Service Diversification: Introduce AI-driven solutions and advanced cybersecurity services to meet evolving client demands.</w:t>
       </w:r>
     </w:p>
     <w:p>
@@ -270,7 +285,7 @@
         <w:pStyle w:val="ListBullet"/>
       </w:pPr>
       <w:r>
-        <w:t>Develop strategic partnerships for cross-promotions with complementary brands.</w:t>
+        <w:t>Operational Efficiency: Invest in workforce expansion and training to handle increased client volume and new services.</w:t>
       </w:r>
     </w:p>
     <w:p>
@@ -278,7 +293,7 @@
         <w:pStyle w:val="ListBullet"/>
       </w:pPr>
       <w:r>
-        <w:t>Increase customer retention through personalized email marketing campaigns.</w:t>
+        <w:t>Strategic Acquisitions: Explore acquisitions of smaller MSPs to rapidly enter new markets.</w:t>
       </w:r>
     </w:p>
     <w:p>
@@ -286,7 +301,7 @@
         <w:pStyle w:val="ListBullet"/>
       </w:pPr>
       <w:r>
-        <w:t>Optimize supply chain and inventory management to support scalable growth.</w:t>
+        <w:t>Educational Initiatives: Launch webinars and podcasts to establish thought leadership and attract new clients.</w:t>
       </w:r>
     </w:p>
     <w:p>
@@ -294,7 +309,7 @@
         <w:pStyle w:val="ListBullet"/>
       </w:pPr>
       <w:r>
-        <w:t>Leverage content marketing and social media channels to foster community engagement and brand loyalty.</w:t>
+        <w:t>Partnerships: Form alliances with complementary service providers to broaden service offerings and improve competitive position.</w:t>
       </w:r>
     </w:p>
     <w:p>
@@ -319,17 +334,17 @@
     <w:p/>
     <w:p>
       <w:r>
-        <w:t>Website Closers® presents a thriving e-commerce enterprise that has carved a niche in the patriotic merchandise sector over the past nine years. This company is dedicated to offering a wide array of premium 100% Made in USA flags, including American, state, military, and historical varieties. Their products are renowned for their durability, crafted from high-quality nylon and polyester materials that are UV resistant, ensuring long-lasting color and integrity. In addition to their flags, the company offers various accessories, such as flagpoles and mounts, as well as custom flag design services, all under their exclusive branding and trademarks.</w:t>
+        <w:t>Website Closers® presents a distinguished Managed Service Provider renowned for its extensive array of IT solutions and robust market presence in key regions of the United States. With a legacy spanning over two decades, this company has transitioned from a modest startup to a significant player in the IT services industry, boasting an impressive revenue exceeding $5.5 million. The company specializes in providing comprehensive Managed IT Services, Network IT Support, and Network Infrastructure Support, along with other critical offerings such as Website Design &amp; Hosting, Hosted Servers, Internet Backup, E-mail Service, and VOIP solutions.</w:t>
       </w:r>
     </w:p>
     <w:p>
       <w:r>
-        <w:t>The business operates primarily through online sales channels, with a dominant presence on Amazon, which accounts for a significant 92% of their sales, while their direct website contributes the remaining 8%. Their product offerings are highly sought after, particularly around patriotic holidays, with American flags in four variations leading sales, representing 90% of their revenue. The company's fulfillment strategy is highly efficient, employing the Fulfillment by Amazon (FBA) model for the majority of their warehousing and shipping needs, allowing them to maintain a brisk inventory turnover rate of 95% within 45 days.</w:t>
+        <w:t>This well-established business operates its own Data Center, which is instrumental in delivering a wide range of services efficiently and cost-effectively. Managed Services account for a substantial portion of the revenue, highlighting the company's expertise and market demand for these offerings. The company serves a diverse clientele, including small and medium-sized businesses across various sectors like law, healthcare, and manufacturing.</w:t>
       </w:r>
     </w:p>
     <w:p>
       <w:r>
-        <w:t>The company prides itself on its personalized customer service and commitment to quality, which resonates well with its customer base that values patriotism and domestic manufacturing. The business has cultivated a strong customer loyalty, with 23% of customers making repeat purchases, underscoring the brand's appeal and reliability.</w:t>
+        <w:t>With a client base of approximately 500 and a remarkable client satisfaction rate of 99%, the company exhibits a very low churn rate, underscoring its commitment to customer satisfaction and service excellence. The business has been recognized multiple times with prestigious awards, cementing its reputation in the industry. The company's digital footprint includes a vibrant online presence and active engagement through social media platforms, further enhancing its brand visibility and client outreach.</w:t>
       </w:r>
     </w:p>
     <w:p>
@@ -339,76 +354,47 @@
     </w:p>
     <w:p>
       <w:r>
-        <w:t>1. **Streamlined Operations**: The business is efficiently managed with minimal owner involvement, requiring only 20 hours per week during peak seasons and 7 hours per week otherwise. This low workload allows for easy scalability and the potential for further delegation to an experienced COO or owner-operator.</w:t>
+        <w:t>1. Operational Excellence. The company benefits from a proprietary management system that streamlines operations, including invoicing, scheduling, and CRM needs, allowing it to maintain high service standards and client satisfaction.</w:t>
       </w:r>
     </w:p>
     <w:p>
       <w:r>
-        <w:t>2. **Proven Growth Opportunities**: With strategic marketing initiatives and product diversification plans in place, the company is poised for significant growth. Opportunities include launching new product lines, expanding email marketing efforts, and exploring additional sales channels beyond Amazon.</w:t>
+        <w:t>2. Growth Potential. There exists significant opportunity for expansion through enhanced marketing and sales efforts, and by scaling the workforce to include more engineers and Technology Consultants, the company can further increase its market share and revenue streams.</w:t>
       </w:r>
     </w:p>
     <w:p>
       <w:r>
-        <w:t>3. **Strong Customer Loyalty and Brand Recognition**: The company benefits from a loyal customer base that appreciates the high-quality, USA-made products. This loyalty, combined with a strong brand presence, provides a solid foundation for continued success and expansion in the patriotic merchandise industry.</w:t>
+        <w:t>3. Strong Financial Health. With no single vendor or customer accounting for more than 15% of purchases or sales, the company enjoys a balanced and secure financial position, providing stability and resilience in its operations.</w:t>
       </w:r>
     </w:p>
     <w:p>
       <w:pPr>
-        <w:pStyle w:val="Heading2"/>
+        <w:pStyle w:val="Heading1"/>
+        <w:jc w:val="center"/>
       </w:pPr>
       <w:r>
-        <w:t>Company Summary</w:t>
+        <w:rPr>
+          <w:b/>
+          <w:color w:val="000080"/>
+          <w:sz w:val="32"/>
+        </w:rPr>
+        <w:t>COMPANY SUMMARY</w:t>
+      </w:r>
+    </w:p>
+    <w:p/>
+    <w:p>
+      <w:r>
+        <w:t>This technology company offers a comprehensive suite of managed IT services, network infrastructure support, and innovative solutions such as VOIP and internet backup. With a strong foothold in the Midwest and a growing presence in the southeastern United States, the company serves a diverse array of small and medium-sized businesses across various industries. Over the years, it has built a reputation for delivering exceptional service quality, reflected in an impressive client satisfaction rate of 99%. The company's proprietary data center plays a crucial role in providing cost-effective and reliable IT solutions, which are the cornerstone of its service offerings.</w:t>
       </w:r>
     </w:p>
     <w:p>
       <w:r>
-        <w:t>This vibrant e-commerce business has firmly established itself in the patriotic merchandise sector, specializing in premium, 100% Made in USA flags. Known for their exceptional quality and durability, these flags are crafted from UV-resistant nylon and polyester, ensuring long-lasting appeal. The product line includes various flag types, notably American, state, military, and historical flags, alongside essential accessories like flagpoles and mounts. The brand’s commitment to quality and exclusivity has resonated with a wide customer base that values domestic manufacturing and personalized service.</w:t>
+        <w:t>Operational efficiency is a hallmark of this company, driven by a proprietary management system that handles everything from invoicing to client relationship management. This system ensures high service standards and supports the company's commitment to maintaining low client churn rates. The business has been recognized multiple times for its excellence in the industry, consistently appearing in prestigious rankings and receiving notable awards. Such accolades underscore the company's strong market position and its potential for continued success under new leadership.</w:t>
       </w:r>
     </w:p>
     <w:p>
       <w:r>
-        <w:t>Operating primarily through online sales channels, the business leverages a robust presence on a major e-commerce platform, which accounts for the vast majority of its sales, supplemented by direct sales from its website. The company’s operational model is highly efficient, with a significant reliance on a third-party fulfillment service that ensures timely delivery and an impressive inventory turnover rate. This streamlined approach, coupled with strategic marketing efforts, has cultivated strong customer loyalty, evidenced by a high percentage of repeat purchasers.</w:t>
-      </w:r>
-    </w:p>
-    <w:p>
-      <w:r>
-        <w:t>Positioned for growth, the business has identified multiple avenues for expansion, including new product lines and enhanced digital marketing initiatives. The current operational structure allows for scalability with minimal owner involvement, presenting an attractive opportunity for potential buyers. By capitalizing on the brand’s strong foundation and exploring additional sales channels, there is significant potential to expand market reach and increase revenue in the patriotic merchandise industry.</w:t>
-      </w:r>
-    </w:p>
-    <w:p>
-      <w:pPr>
-        <w:pStyle w:val="Heading2"/>
-      </w:pPr>
-      <w:r>
-        <w:rPr>
-          <w:b/>
-        </w:rPr>
-        <w:t>Customer Testimonials</w:t>
-      </w:r>
-    </w:p>
-    <w:p>
-      <w:r>
-        <w:t>- "on time delivery"</w:t>
-      </w:r>
-    </w:p>
-    <w:p>
-      <w:r>
-        <w:t>- "Quality item, super fast delivery."</w:t>
-      </w:r>
-    </w:p>
-    <w:p>
-      <w:r>
-        <w:t>- "Thanks you…."</w:t>
-      </w:r>
-    </w:p>
-    <w:p>
-      <w:r>
-        <w:t>- "Great flag! Nice to purchase from a USA company and small business. Looking forward to see how it holds up with high winds of northern Illinois"</w:t>
-      </w:r>
-    </w:p>
-    <w:p>
-      <w:r>
-        <w:t>- "Just as discribed."</w:t>
+        <w:t>Financially robust, the company boasts a well-balanced client and vendor base, which contributes to its stability and resilience. With no single client or vendor accounting for a significant portion of its revenue or purchases, the company is well-positioned to withstand market fluctuations. Opportunities for growth abound, particularly through strategic marketing and sales efforts, as well as potential expansion of the technical team to further enhance service capabilities. This makes the business an attractive prospect for someone looking to capitalize on its established foundation and explore new avenues for growth.</w:t>
       </w:r>
     </w:p>
     <w:p>
@@ -448,7 +434,7 @@
           </w:tcPr>
           <w:p>
             <w:r>
-              <w:t>9-Year-Old Business</w:t>
+              <w:t>21-Year-Old Technology Company</w:t>
             </w:r>
           </w:p>
         </w:tc>
@@ -458,7 +444,7 @@
           </w:tcPr>
           <w:p>
             <w:r>
-              <w:t>$43.72 Average Order Value</w:t>
+              <w:t>Inc. 5000 Distinction Five Times</w:t>
             </w:r>
           </w:p>
         </w:tc>
@@ -470,7 +456,7 @@
           </w:tcPr>
           <w:p>
             <w:r>
-              <w:t>100% Made in USA Product Line</w:t>
+              <w:t>Over $5.5M in Annual Revenue</w:t>
             </w:r>
           </w:p>
         </w:tc>
@@ -480,7 +466,7 @@
           </w:tcPr>
           <w:p>
             <w:r>
-              <w:t>97% Inventory Turnover within 45 Days</w:t>
+              <w:t>Proprietary Management System (Avalon)</w:t>
             </w:r>
           </w:p>
         </w:tc>
@@ -492,7 +478,7 @@
           </w:tcPr>
           <w:p>
             <w:r>
-              <w:t>92% of Sales via Amazon</w:t>
+              <w:t>40% of Revenue from Managed Services</w:t>
             </w:r>
           </w:p>
         </w:tc>
@@ -502,7 +488,7 @@
           </w:tcPr>
           <w:p>
             <w:r>
-              <w:t>Robust Growth Opportunities Identified</w:t>
+              <w:t>Zero Major Security Incidents in 5 Years</w:t>
             </w:r>
           </w:p>
         </w:tc>
@@ -514,7 +500,7 @@
           </w:tcPr>
           <w:p>
             <w:r>
-              <w:t>23% Repeat Customer Rate in 2024</w:t>
+              <w:t>99% Client Satisfaction Rate</w:t>
             </w:r>
           </w:p>
         </w:tc>
@@ -549,12 +535,12 @@
     <w:p/>
     <w:p>
       <w:r>
-        <w:t>Welcome to Star Spangled Flags, where our passion for patriotism meets superior craftsmanship. Founded by Peter Swanson nine years ago, we proudly specialize in offering high-quality, 100% Made in USA flags, encompassing American, state, military, and historical designs. Our robust nylon and polyester flags are engineered to withstand the elements, ensuring long-lasting color and durability. Alongside our flagship products, we provide flagpoles, mounts, and custom design services, all exclusively branded and trademarked to reflect our commitment to excellence. Our dedication to quality and customer satisfaction is evident in the glowing reviews and repeat business from our loyal clientele who value purchasing from a USA-based small business.</w:t>
+        <w:t>Welcome to Excalibur Technology Corp. (ExcalTech), where innovation meets dedication. Established in 1994, ExcalTech has evolved from a modest basement startup into a thriving enterprise with a revenue exceeding $5.5 million. With primary locations in Barrington, IL, and Clearwater, FL, we are proud to offer a comprehensive suite of IT services, including Managed IT Services, Network Infrastructure Support, and Website Design &amp; Hosting. Our proprietary data center ensures we deliver these services efficiently, keeping costs low for our valued clients. ExcalTech caters to diverse small and medium-sized businesses across industries like law, healthcare, and manufacturing, ensuring a 99% client satisfaction rate.</w:t>
       </w:r>
     </w:p>
     <w:p>
       <w:r>
-        <w:t>With a strong digital presence, particularly on Amazon, Star Spangled Flags has successfully positioned itself as a leader in the flag industry. Our seamless inventory and fulfillment processes, primarily managed through Fulfillment by Amazon, allow us to maintain efficient operations and rapid delivery. As we look to the future, we are excited about opportunities for growth through expanding our product offerings, enhancing our digital marketing efforts, and exploring new markets. Whether you're celebrating Independence Day or expressing your state pride, Star Spangled Flags is your trusted partner for all your flag needs. Visit us today at [Star Spangled Flags](https://starspangledflags.com/) to explore our collection and join us in celebrating the spirit of America.</w:t>
+        <w:t>Under the leadership of CEO Scott Cummings, ExcalTech has been a hallmark of reliability and excellence for over two decades. Our dynamic team of 34 employees leverages cutting-edge tools like the Kaseya suite and our proprietary Avalon management system to provide unparalleled customer service. Acknowledged with accolades such as the Inc. 5000 distinction, our consistent growth is driven by a strong market presence and innovative service offerings. As we look toward the future, we are excited to embrace new leadership that will propel ExcalTech to new heights, continuing our legacy of exceptional service and client satisfaction.</w:t>
       </w:r>
     </w:p>
     <w:p>
@@ -579,42 +565,122 @@
     <w:p/>
     <w:p>
       <w:r>
-        <w:t>**Scaling Strategy for Star Spangled Flags**</w:t>
+        <w:t>## Scaling Strategy for Excalibur Technology Corp.</w:t>
       </w:r>
     </w:p>
     <w:p>
       <w:r>
-        <w:t>Star Spangled Flags has carved out a distinct niche in the patriotism-driven marketplace by offering high-quality, American-made flags. With a solid operational foundation and a loyal customer base, the business is well-positioned to scale its operations further. For a potential buyer, the roadmap to scaling Star Spangled Flags involves leveraging its strong market presence on Amazon, enhancing its digital marketing efforts, and expanding its product lines to tap into new customer segments.</w:t>
+        <w:t>Excalibur Technology Corp. (ExcalTech) is poised for substantial growth through strategic scaling initiatives that capitalize on its solid foundation of client retention, comprehensive service offerings, and market reputation. With over two decades of consistent performance and a near-perfect client satisfaction rate, ExcalTech provides a reliable platform for expansion, both in its existing markets and beyond.</w:t>
       </w:r>
     </w:p>
     <w:p>
       <w:r>
-        <w:t>The existing sales model, dominated by Amazon at 92%, presents a low-hanging fruit for scaling through enhanced Amazon SEO strategies and expanded product listings. By optimizing product descriptions, utilizing Amazon A+ content, and engaging in strategic pay-per-click advertising, Star Spangled Flags can increase its visibility and conversion rates for its top-selling products. Introducing additional polyester flag sizes and creating bundled offerings can further enhance the average order value and customer satisfaction.</w:t>
+        <w:t>**Leveraging Existing Strengths**</w:t>
       </w:r>
     </w:p>
     <w:p>
       <w:r>
-        <w:t>Simultaneously, there lies immense potential in broadening the direct-to-consumer sales channel through the company's website. By investing in a robust SEO strategy and targeted paid advertising campaigns, the business can reduce its dependence on Amazon while increasing its customer base. Developing a more engaging content marketing approach on the company's blog and social media channels will help in building a stronger community around the brand, fostering repeat purchases and organic referrals.</w:t>
+        <w:t>The company's core strengths lie in its robust Managed IT Services and Network Support, which account for a significant portion of its revenue. By building on these well-established services, ExcalTech can offer enhanced service packages to existing clients, thus increasing the average revenue per client. The proprietary Avalon management system, which efficiently handles customer service and operations, can be further optimized to support increased client volume without a proportionate rise in operational costs.</w:t>
       </w:r>
     </w:p>
     <w:p>
       <w:r>
-        <w:t>Product diversification is another key pillar for scaling. By venturing into related markets such as sports flags and print-on-demand patriotic clothing, Star Spangled Flags can capitalize on its brand reputation and manufacturing expertise. This expansion not only diversifies revenue streams but also fortifies its market position against economic fluctuations and seasonal demand variations.</w:t>
+        <w:t>**Expanding Geographical Reach**</w:t>
       </w:r>
     </w:p>
     <w:p>
       <w:r>
-        <w:t>Expanding the email marketing program is a strategic move that aligns with the current trend of personalized marketing. By segmenting the customer base and crafting targeted campaigns, Star Spangled Flags can increase customer retention and lifetime value. Strategic partnerships with complementary brands for cross-promotions can further enhance customer acquisition and brand visibility.</w:t>
+        <w:t>Given its strong presence in the Midwest and Tampa Bay areas, ExcalTech can expand into adjacent regions with similar demographics and business needs. This geographic expansion can be targeted through strategic partnerships and localized marketing campaigns, leveraging its strong brand recognition and reputation for high-quality service delivery.</w:t>
       </w:r>
     </w:p>
     <w:p>
       <w:r>
-        <w:t>Operational efficiencies, such as optimizing the supply chain and inventory management processes, will support scalable growth without significant increases in overhead. Leveraging the existing infrastructure, including the Fulfillment by Amazon model and other digital tools, ensures that scaling operations remain cost-effective and manageable.</w:t>
+        <w:t>**Digital and Traditional Marketing Enhancements**</w:t>
       </w:r>
     </w:p>
     <w:p>
       <w:r>
-        <w:t>Star Spangled Flags stands on the cusp of significant growth opportunities. A focused approach on scaling through digital innovation, product diversification, and strategic marketing will unlock the full potential of this business, promising substantial returns for an astute investor.</w:t>
+        <w:t>While ExcalTech has effectively utilized referrals and direct sales, there is potential for a more aggressive digital marketing strategy. By amplifying efforts in SEO, PPC, and social media campaigns, the company can attract a broader client base. Moreover, hosting educational webinars and industry podcasts can position ExcalTech as a thought leader in the IT services sector, attracting new clients and strengthening relationships with existing ones.</w:t>
+      </w:r>
+    </w:p>
+    <w:p>
+      <w:r>
+        <w:t>**Diversifying Service Offerings**</w:t>
+      </w:r>
+    </w:p>
+    <w:p>
+      <w:r>
+        <w:t>To meet evolving client needs and industry trends, ExcalTech can diversify its service offerings by integrating emerging technologies such as AI-driven monitoring and advanced cybersecurity solutions. These value-added services not only enhance existing packages but also open doors to new client segments seeking cutting-edge IT solutions.</w:t>
+      </w:r>
+    </w:p>
+    <w:p>
+      <w:r>
+        <w:t>**Strategic Acquisitions and Partnerships**</w:t>
+      </w:r>
+    </w:p>
+    <w:p>
+      <w:r>
+        <w:t>ExcalTech can accelerate growth by exploring strategic acquisitions of smaller MSPs in underserved markets. Additionally, forming alliances with complementary service providers can expand its service portfolio and enhance its competitive edge in the industry.</w:t>
+      </w:r>
+    </w:p>
+    <w:p>
+      <w:r>
+        <w:t>**Operational Efficiency and Workforce Expansion**</w:t>
+      </w:r>
+    </w:p>
+    <w:p>
+      <w:r>
+        <w:t>The scalability of ExcalTech's operations can be further enhanced by investing in workforce expansion, particularly in sales and technical support roles. This will enable the company to handle increased demand and provide exceptional service without compromising quality. Training programs for current staff on new technologies and services will ensure the team remains at the forefront of industry trends.</w:t>
+      </w:r>
+    </w:p>
+    <w:p>
+      <w:r>
+        <w:t>In conclusion, ExcalTech's growth potential is substantial when leveraging its existing strengths and exploring new opportunities. With a strategic focus on digital expansion, geographical diversification, and service innovation, a new owner can significantly scale the business, driving it towards becoming a leading provider in the managed IT services industry.</w:t>
+      </w:r>
+    </w:p>
+    <w:p>
+      <w:r>
+        <w:t>---</w:t>
+      </w:r>
+    </w:p>
+    <w:p>
+      <w:r>
+        <w:t>## Scaling Opportunities</w:t>
+      </w:r>
+    </w:p>
+    <w:p>
+      <w:r>
+        <w:t>1. **Enhance Digital Marketing:** Leverage SEO, PPC, and social media to attract new clients and strengthen brand presence.</w:t>
+      </w:r>
+    </w:p>
+    <w:p>
+      <w:r>
+        <w:t>2. **Geographic Expansion:** Target new regions with strategic partnerships and localized marketing efforts.</w:t>
+      </w:r>
+    </w:p>
+    <w:p>
+      <w:r>
+        <w:t>3. **Service Diversification:** Introduce AI-driven solutions and advanced cybersecurity services to meet evolving client demands.</w:t>
+      </w:r>
+    </w:p>
+    <w:p>
+      <w:r>
+        <w:t>4. **Operational Efficiency:** Invest in workforce expansion and training to handle increased client volume and new services.</w:t>
+      </w:r>
+    </w:p>
+    <w:p>
+      <w:r>
+        <w:t>5. **Strategic Acquisitions:** Explore acquisitions of smaller MSPs to rapidly enter new markets.</w:t>
+      </w:r>
+    </w:p>
+    <w:p>
+      <w:r>
+        <w:t>6. **Educational Initiatives:** Launch webinars and podcasts to establish thought leadership and attract new clients.</w:t>
+      </w:r>
+    </w:p>
+    <w:p>
+      <w:r>
+        <w:t>7. **Partnerships:** Form alliances with complementary service providers to broaden service offerings and improve competitive position.</w:t>
       </w:r>
     </w:p>
     <w:p>
@@ -639,37 +705,32 @@
     <w:p/>
     <w:p>
       <w:r>
-        <w:t>The flag manufacturing and retail industry is experiencing a steady demand as consumers and institutions continue to emphasize national pride and identity. The market is characterized by a blend of traditional craftsmanship and modern marketing techniques, aiming to cater to a diverse clientele ranging from individual consumers to government entities. Over the past decade, there has been a notable shift toward high-quality, domestically produced flags, driven by a renewed focus on "Made in USA" products and the desire for superior craftsmanship.</w:t>
+        <w:t>The managed IT services industry is witnessing significant growth as businesses increasingly turn to external providers for comprehensive technology solutions that enhance operational efficiency, security, and scalability. Managed Service Providers (MSPs) like Excalibur Technology Corp. (ExcalTech) play a pivotal role in this landscape, offering a suite of services that cater to the diverse needs of small to medium-sized businesses (SMBs) across various sectors.</w:t>
       </w:r>
     </w:p>
     <w:p>
       <w:r>
-        <w:t>In 2022, the U.S flag industry was valued at approximately $5 billion, with a projected CAGR of 4.2% over the next five years. This growth trajectory is fueled by increasing consumer awareness about product origins and quality, coupled with the surge in digital retail channels that make purchasing more accessible. Companies like Star Spangled Flags are at the forefront, leveraging online platforms, particularly Amazon, to reach a broad audience. With 92% of its sales transpiring through Amazon, the company exemplifies the industry's trend toward e-commerce dominance, capitalizing on the convenience and extensive reach these platforms offer.</w:t>
+        <w:t>Globally, the managed services market was valued at approximately $223 billion in 2020 and is projected to grow at a compound annual growth rate (CAGR) of 10.6% from 2021 to 2027, reaching an estimated $393 billion. This expansion is driven by the increasing complexity of IT environments, the growing need for cybersecurity, and the shift towards cloud-based solutions. Organizations are seeking partners that provide reliable, cost-effective IT management, allowing them to focus on core business activities while ensuring robust technology support.</w:t>
       </w:r>
     </w:p>
     <w:p>
       <w:r>
-        <w:t>One significant trend within the industry is the growing demand for customizable and personalized flags. As consumers seek unique expressions of patriotism and personal identity, flag manufacturers are increasingly offering bespoke design services. This shift presents opportunities for businesses to expand their offerings beyond traditional designs, incorporating state-specific, military, and historical themes that resonate with a wide demographic.</w:t>
+        <w:t>A significant trend in the industry is the transition to cloud services, with businesses migrating infrastructure, platforms, and software to the cloud to achieve greater flexibility and scalability. This shift has increased demand for MSPs capable of managing cloud environments, including hosting and infrastructure support. As businesses continue to embrace digital transformation, the need for comprehensive network management, data backup solutions, and cybersecurity services is more critical than ever.</w:t>
       </w:r>
     </w:p>
     <w:p>
       <w:r>
-        <w:t>The industry also sees a pronounced seasonal influence, with spikes in demand around national holidays such as July 4th, Memorial Day, and Veterans Day. This seasonality underscores the importance of strategic inventory management and marketing efforts to capitalize on peak buying periods. Companies that efficiently manage their inventory turnover and engage in timely promotional activities are better positioned to maximize these opportunities.</w:t>
+        <w:t>ExcalTech exemplifies this industry trend by offering a wide range of managed IT services, from network support and infrastructure management to website design and hosting. Their ability to operate their own data center allows them to deliver competitive pricing and tailored solutions, meeting the specific needs of their clients. This capability is particularly appealing to SMBs seeking to leverage the expertise of MSPs to enhance their IT capabilities without the burden of significant capital investment.</w:t>
       </w:r>
     </w:p>
     <w:p>
       <w:r>
-        <w:t>Moreover, the integration of digital marketing strategies, including content marketing and email promotions, is becoming crucial for sustaining visibility and engagement in a competitive landscape. Businesses are increasingly adopting data-driven approaches to tailor their marketing efforts, ensuring that they effectively reach and convert their target audience.</w:t>
+        <w:t>Client retention and satisfaction are paramount in the managed services industry, with ExcalTech achieving a remarkable 99% client satisfaction rate and maintaining a low churn rate. This underscores the importance of providing reliable, secure, and innovative solutions that meet evolving client demands. As businesses increasingly prioritize technology as a strategic asset, the role of MSPs in delivering high-quality, scalable IT services becomes even more vital.</w:t>
       </w:r>
     </w:p>
     <w:p>
       <w:r>
-        <w:t>As the industry continues to evolve, companies like Star Spangled Flags are exploring avenues for growth through diversification and innovation. Potential areas include expanding product lines to include sports flags and print-on-demand patriotic apparel, as well as forming strategic partnerships for cross-promotion. Additionally, enhancing digital marketing efforts outside of Amazon and optimizing existing sales channels are pivotal strategies for maintaining momentum and driving future success.</w:t>
-      </w:r>
-    </w:p>
-    <w:p>
-      <w:r>
-        <w:t>In summary, the flag manufacturing and retail industry remains a vibrant sector with significant growth potential. Companies that combine traditional craftsmanship with modern digital strategies and respond to consumer demands for quality and customization are well-positioned to thrive in this dynamic market.</w:t>
+        <w:t>With the managed IT services industry set for continued growth, ExcalTech is well-positioned to capitalize on emerging opportunities. The company's robust service offerings, strong client base, and strategic market presence in key regions provide a solid foundation for future expansion. As businesses continue to seek MSPs that offer a blend of technical expertise, cost efficiency, and strategic insight, companies like ExcalTech are poised to thrive in this dynamic and competitive industry.</w:t>
       </w:r>
     </w:p>
     <w:sectPr>

</xml_diff>

<commit_message>
Implement multi-business portfolio support and review handling
</commit_message>
<xml_diff>
--- a/output/Offer_Memorandum.docx
+++ b/output/Offer_Memorandum.docx
@@ -37,27 +37,32 @@
     <w:p/>
     <w:p>
       <w:r>
-        <w:t>Website Closers® presents a distinguished Managed Service Provider (MSP) that has been a linchpin in the IT services sector for over three decades. This business offers a comprehensive suite of managed IT solutions that cater to a diverse array of clients, including law offices, medical providers, and park districts. With a strategic presence in the Midwest and Tampa Bay regions, this company expertly serves small to medium-sized enterprises, particularly those requiring robust IT infrastructure support and innovative web solutions.</w:t>
+        <w:t>Website Closers® presents a distinguished retailer specializing in the sale of high-quality flags, with a focus on American, state, military, and historical designs. This enterprise has solidified its position as a leader in the flag retail market by exclusively offering products made in the USA, utilizing durable materials that resist UV degradation, and employing skilled local artisans to ensure superior craftsmanship.</w:t>
       </w:r>
     </w:p>
     <w:p>
       <w:r>
-        <w:t>The company boasts a proprietary in-house data center, delivering reliable hosted server solutions, internet backup, and VoIP services through a strategic white label partnership. Their offerings extend beyond basic IT support, encompassing email services and various ancillary IT services tailored to meet the unique needs of each client. With approximately 500 clients, this business has developed a strong reputation for delivering efficient, scalable IT solutions that enhance operational performance.</w:t>
+        <w:t>Over the years, this company has successfully leveraged a major e-commerce platform as its principal sales channel, accounting for the majority of its transactions, while also generating additional revenue through its dedicated website. The business is renowned for its efficient operational model, which includes a Fulfillment By Amazon (FBA) system that handles nearly all of its warehousing and shipping needs, contributing to a high inventory turnover rate.</w:t>
       </w:r>
     </w:p>
     <w:p>
       <w:r>
-        <w:t>A key differentiator for this MSP is its proprietary management system, which streamlines invoicing, scheduling, and CRM processes, ensuring seamless service delivery and high client satisfaction. Coupled with industry-leading software tools, this system provides a competitive edge in managing client relationships and optimizing service delivery.</w:t>
+        <w:t>The retailer's flagship product, an iconic American flag available in multiple variations, dominates sales, reflecting the strong demand for premium patriotic merchandise. With an average order value that signifies customer appreciation for quality, the business enjoys a robust repeat purchase rate, indicative of a loyal customer base.</w:t>
       </w:r>
     </w:p>
     <w:p>
       <w:r>
-        <w:t>The company's growth potential is immense, driven by a robust marketing strategy that includes referrals, telemarketing, email campaigns, and social media engagement. This strategic approach ensures a steady influx of new clients while maintaining strong relationships with existing ones. The firm has achieved notable recognition, appearing on prestigious industry lists and earning accolades for its service excellence and growth trajectory.</w:t>
+        <w:t>Strategically positioned for growth, the company has identified several avenues for expansion, including diversifying its product range with items like flagpole mounts and sports flags. Additionally, there are significant opportunities to enhance marketing strategies, particularly through email campaigns and increasing direct sales beyond its primary e-commerce platform.</w:t>
       </w:r>
     </w:p>
     <w:p>
       <w:r>
-        <w:t>This business is poised for significant expansion under new leadership, with opportunities to scale operations and enhance marketing efforts, aiming for substantial revenue growth. The current ownership is open to flexible transition arrangements, ensuring a smooth handover to new stakeholders. This represents a compelling acquisition opportunity for buyers seeking to invest in a well-established, highly reputable IT services enterprise with a firm foundation and untapped growth potential. Contact Website Closers today to explore this exciting business opportunity!</w:t>
+        <w:t>Operated by a lean team proficient in managing daily business functions, including customer service and inventory, the business is set for continued profitability and scalability. The owner, who oversees strategic aspects such as inventory management and marketing, is open to providing training and support to facilitate a smooth transition of ownership.</w:t>
+      </w:r>
+    </w:p>
+    <w:p>
+      <w:r>
+        <w:t>With untapped potential in both product offerings and sales channels, this business presents an exceptional acquisition opportunity for buyers looking to invest in a well-established, efficiently run enterprise in the retail sector. Contact Website Closers today to explore this opportunity to acquire a business with a strong foundation and significant growth prospects.</w:t>
       </w:r>
     </w:p>
     <w:p>
@@ -73,7 +78,7 @@
         <w:pStyle w:val="ListBullet"/>
       </w:pPr>
       <w:r>
-        <w:t>30+ Years of Operations</w:t>
+        <w:t>9-Year-Old Business</w:t>
       </w:r>
     </w:p>
     <w:p>
@@ -81,7 +86,7 @@
         <w:pStyle w:val="ListBullet"/>
       </w:pPr>
       <w:r>
-        <w:t>500+ Active Clients</w:t>
+        <w:t>92% of Sales via Amazon</w:t>
       </w:r>
     </w:p>
     <w:p>
@@ -89,7 +94,7 @@
         <w:pStyle w:val="ListBullet"/>
       </w:pPr>
       <w:r>
-        <w:t>$5.5M Current Revenue</w:t>
+        <w:t>23% Customer Repeat Rate</w:t>
       </w:r>
     </w:p>
     <w:p>
@@ -97,7 +102,7 @@
         <w:pStyle w:val="ListBullet"/>
       </w:pPr>
       <w:r>
-        <w:t>40% Revenue from Managed Services</w:t>
+        <w:t>$43.72 Average Order Value</w:t>
       </w:r>
     </w:p>
     <w:p>
@@ -105,7 +110,7 @@
         <w:pStyle w:val="ListBullet"/>
       </w:pPr>
       <w:r>
-        <w:t>Presence in Two Major Markets</w:t>
+        <w:t>95% Inventory Turnover in 45 Days</w:t>
       </w:r>
     </w:p>
     <w:p>
@@ -113,7 +118,7 @@
         <w:pStyle w:val="ListBullet"/>
       </w:pPr>
       <w:r>
-        <w:t>Proprietary Management System</w:t>
+        <w:t>14 Total SKUs Offered</w:t>
       </w:r>
     </w:p>
     <w:p>
@@ -121,7 +126,7 @@
         <w:pStyle w:val="ListBullet"/>
       </w:pPr>
       <w:r>
-        <w:t>Inc. 5000 Listing for 5 Years</w:t>
+        <w:t>97% Fulfillment By Amazon</w:t>
       </w:r>
     </w:p>
     <w:p>
@@ -146,32 +151,27 @@
     <w:p/>
     <w:p>
       <w:r>
-        <w:t>This presentation provides an in-depth look at Excalibur Technology Corp. (ExcalTech), a distinguished Managed Service Provider (MSP) that has been a cornerstone in the IT services industry for over three decades. Established in 1994, ExcalTech has built a robust reputation for delivering comprehensive IT solutions, and it continues to uphold a strong market presence in both the Midwest and Tampa Bay regions.</w:t>
+        <w:t>This presentation contains confidential information about Star Spangled Flags, a reputable leader in the flag retail industry, dedicated to providing high-quality, American-made flags. Established in 2014, this company has built a strong presence in the market by offering a diverse array of flags, including American, state, military, and historical flags, all crafted with precision by local artisans using durable, UV-resistant materials.</w:t>
       </w:r>
     </w:p>
     <w:p>
       <w:r>
-        <w:t>ExcalTech’s operational capabilities are underscored by its proprietary in-house data center, which offers hosted server solutions and internet backup services, and its VoIP services, provided through a strategic white label partnership. The company’s managed IT services, network and infrastructure support, and website design and hosting services cater to a diverse client base of approximately 500 entities, including law offices, medical providers, and park districts. Their flexible service offerings are tailored to accommodate businesses ranging from 20 to 100 workstations, with scalability to support larger enterprises.</w:t>
+        <w:t>Star Spangled Flags is strategically positioned for growth and success, with its efficient operations model and reliance on Fulfillment By Amazon (FBA) for nearly all warehousing and shipping needs. This operational strategy ensures a swift inventory turnover, with 95% of products sold within 45 days, showcasing the business's streamlined processes and commitment to customer satisfaction. The company's top-selling product, the American flag in four variations, accounts for a significant portion of sales, highlighting its popularity and market demand.</w:t>
       </w:r>
     </w:p>
     <w:p>
       <w:r>
-        <w:t>The company’s marketing and lead generation strategies are robust, leveraging a mix of referrals, telemarketing, door-to-door sales, email campaigns, and Google PPC. ExcalTech’s monthly newsletters reach a substantial database of approximately 35,000 contacts, ensuring consistent engagement and outreach. The company’s social media presence across platforms like Facebook, LinkedIn, and Twitter further amplifies their market reach.</w:t>
+        <w:t>Catering to a patriotic clientele that values quality and personalized service, Star Spangled Flags boasts a commendable 23% repeat purchase rate, signifying strong brand loyalty and a reliable revenue stream. The business's innovative marketing efforts, including Amazon PPC campaigns, content marketing, and monthly email initiatives, further solidify its market position and open avenues for future expansion.</w:t>
       </w:r>
     </w:p>
     <w:p>
       <w:r>
-        <w:t>ExcalTech’s operational efficiency is enhanced by its proprietary management system, "Avalon," which streamlines invoicing, scheduling, and CRM processes. This system, combined with a suite of industry-leading software tools such as Kaseya, Veeam, and Microsoft products, ensures high client satisfaction and retention rates.</w:t>
+        <w:t>With a robust digital footprint, including multiple domains and a thriving Amazon store, Star Spangled Flags is well-equipped to explore untapped markets and introduce new product lines such as flagpole mounts and sports flags. The potential for growth outside its primary sales channel is immense, particularly through enhanced direct sales strategies and expanded email marketing campaigns.</w:t>
       </w:r>
     </w:p>
     <w:p>
       <w:r>
-        <w:t>Recognized for its stability and growth potential, ExcalTech has been featured on the Inc. 5000 list five times in the past decade and was highlighted in the 2014 MSPMentor Top MSP List. The company is poised for significant expansion, with plans to grow from $5.5 million to $20 million in annual revenue, presenting an attractive opportunity for new leadership to capitalize on its established market position and drive further growth.</w:t>
-      </w:r>
-    </w:p>
-    <w:p>
-      <w:r>
-        <w:t>With a strategic vision and a commitment to delivering exceptional IT services, Excalibur Technology Corp. represents a rare investment opportunity for those seeking to enter or expand within the managed IT services sector.</w:t>
+        <w:t>Star Spangled Flags presents a compelling opportunity for potential buyers seeking a business with a proven track record, efficient operations, and substantial growth potential. The owner's commitment to facilitating a smooth transition through knowledge transfer and training resources further enhances the attractiveness of this acquisition. Whether for an independent buyer or as part of a strategic investment, this business offers a unique opportunity to invest in a well-established company with a significant market presence and promising future prospects.</w:t>
       </w:r>
     </w:p>
     <w:p>
@@ -187,7 +187,7 @@
         <w:pStyle w:val="ListBullet"/>
       </w:pPr>
       <w:r>
-        <w:t>30+ Years of Operations</w:t>
+        <w:t>9-Year-Old Business</w:t>
       </w:r>
     </w:p>
     <w:p>
@@ -195,7 +195,7 @@
         <w:pStyle w:val="ListBullet"/>
       </w:pPr>
       <w:r>
-        <w:t>500+ Active Clients</w:t>
+        <w:t>92% of Sales via Amazon</w:t>
       </w:r>
     </w:p>
     <w:p>
@@ -203,7 +203,7 @@
         <w:pStyle w:val="ListBullet"/>
       </w:pPr>
       <w:r>
-        <w:t>$5.5M Current Revenue</w:t>
+        <w:t>23% Customer Repeat Rate</w:t>
       </w:r>
     </w:p>
     <w:p>
@@ -211,7 +211,7 @@
         <w:pStyle w:val="ListBullet"/>
       </w:pPr>
       <w:r>
-        <w:t>40% Revenue from Managed Services</w:t>
+        <w:t>$43.72 Average Order Value</w:t>
       </w:r>
     </w:p>
     <w:p>
@@ -219,7 +219,7 @@
         <w:pStyle w:val="ListBullet"/>
       </w:pPr>
       <w:r>
-        <w:t>Presence in Two Major Markets</w:t>
+        <w:t>95% Inventory Turnover in 45 Days</w:t>
       </w:r>
     </w:p>
     <w:p>
@@ -227,7 +227,7 @@
         <w:pStyle w:val="ListBullet"/>
       </w:pPr>
       <w:r>
-        <w:t>Proprietary Management System</w:t>
+        <w:t>14 Total SKUs Offered</w:t>
       </w:r>
     </w:p>
     <w:p>
@@ -235,7 +235,7 @@
         <w:pStyle w:val="ListBullet"/>
       </w:pPr>
       <w:r>
-        <w:t>Inc. 5000 Listing for 5 Years</w:t>
+        <w:t>97% Fulfillment By Amazon</w:t>
       </w:r>
     </w:p>
     <w:p>
@@ -251,7 +251,7 @@
         <w:pStyle w:val="ListBullet"/>
       </w:pPr>
       <w:r>
-        <w:t>Enhance digital marketing efforts to increase brand visibility and lead generation.</w:t>
+        <w:t>Expand product offerings to include flagpole mounts, polyester flags, and sports flags.</w:t>
       </w:r>
     </w:p>
     <w:p>
@@ -259,7 +259,7 @@
         <w:pStyle w:val="ListBullet"/>
       </w:pPr>
       <w:r>
-        <w:t>Expand service offerings to include cloud services and advanced cybersecurity solutions.</w:t>
+        <w:t>Increase direct-to-consumer sales through enhanced digital marketing and SEO strategies.</w:t>
       </w:r>
     </w:p>
     <w:p>
@@ -267,7 +267,7 @@
         <w:pStyle w:val="ListBullet"/>
       </w:pPr>
       <w:r>
-        <w:t>Increase technical workforce to handle a growing client base and expand project capacity.</w:t>
+        <w:t>Develop international market entry strategies leveraging global e-commerce platforms.</w:t>
       </w:r>
     </w:p>
     <w:p>
@@ -275,7 +275,7 @@
         <w:pStyle w:val="ListBullet"/>
       </w:pPr>
       <w:r>
-        <w:t>Target untapped geographic markets beyond Chicagoland and Tampa Bay to attract new clients.</w:t>
+        <w:t>Enhance the Patriot Club membership program to drive customer loyalty and engagement.</w:t>
       </w:r>
     </w:p>
     <w:p>
@@ -283,7 +283,7 @@
         <w:pStyle w:val="ListBullet"/>
       </w:pPr>
       <w:r>
-        <w:t>Implement cross-selling and upselling strategies to boost revenue from existing clients.</w:t>
+        <w:t>Implement a subscription model for recurring purchases and seasonal collections.</w:t>
       </w:r>
     </w:p>
     <w:p>
@@ -291,7 +291,7 @@
         <w:pStyle w:val="ListBullet"/>
       </w:pPr>
       <w:r>
-        <w:t>Position ExcalTech as a thought leader through educational content and webinars.</w:t>
+        <w:t>Optimize supply chain and inventory management for faster production cycles.</w:t>
       </w:r>
     </w:p>
     <w:p>
@@ -299,7 +299,7 @@
         <w:pStyle w:val="ListBullet"/>
       </w:pPr>
       <w:r>
-        <w:t>Leverage proprietary tools like Avalon to streamline operations and support scaling.</w:t>
+        <w:t>Leverage content marketing and social media to amplify the Made in USA brand message.</w:t>
       </w:r>
     </w:p>
     <w:p>
@@ -324,17 +324,22 @@
     <w:p/>
     <w:p>
       <w:r>
-        <w:t>Website Closers® presents a distinguished Managed Service Provider (MSP) that has been a cornerstone in the IT services industry for over three decades. This company offers a comprehensive suite of services, including managed IT solutions, network and infrastructure support, and website design and hosting. They operate a proprietary in-house data center that provides hosted server solutions and internet backup services, alongside a VoIP service offered through a white label partnership. Their versatile offerings extend to email services and other ancillary IT support, catering to a diverse client base of approximately 500, ranging from law offices and medical providers to park districts.</w:t>
+        <w:t>Website Closers® presents a distinguished retailer deeply embedded in the patriotic fabric of North America. Established nearly a decade ago, this company has flourished as a premium provider of American, state, military, and historical flags, all proudly manufactured in the USA. Its commitment to quality is evident in the use of durable nylon and polyester materials, specifically treated for UV resistance, and the employment of local artisans to ensure top-notch craftsmanship.</w:t>
       </w:r>
     </w:p>
     <w:p>
       <w:r>
-        <w:t>With operational hubs in both the Midwest and the Tampa Bay areas, this business strategically targets companies with 20 to 100 workstations, although they are fully capable of scaling their services to accommodate larger enterprises. Their marketing and lead generation strategy is robust, leveraging referrals, door-to-door sales, telemarketing, email campaigns, and Google PPC to maintain a strong presence in their primary markets. Their proprietary management system, "Avalon," streamlines invoicing, scheduling, and CRM processes, complemented by a suite of software tools such as Kaseya, Veeam, and Microsoft products.</w:t>
+        <w:t>Operating predominantly through a major e-commerce platform, this retailer garners 92% of its sales from this channel, with the remainder from its dedicated website. It boasts an impressive inventory turnover rate, with 95% of products sold within 45 days, and an average order value of $43.72. The company’s top-selling item is an iconic American flag, offered in four variations and contributing to 90% of its sales.</w:t>
       </w:r>
     </w:p>
     <w:p>
       <w:r>
-        <w:t>Renowned for its stability and growth potential, this MSP has been recognized on the Inc. 5000 list five times in the past decade and was featured in the 2014 MSPMentor Top MSP List. The business is poised for significant expansion under new leadership, aiming to scale from $5.5 million to $20 million in annual revenue.</w:t>
+        <w:t>Catering to a clientele that values patriotism and superior customer service, the business has cultivated a loyal customer base, with a noteworthy 23% repeat purchase rate. It is strategically positioned for growth, with opportunities to expand product offerings and explore untapped markets such as flagpole mounts and sports flags. Additionally, the company is poised to enhance its marketing efforts through email campaigns and increased direct sales outside of its primary e-commerce platform.</w:t>
+      </w:r>
+    </w:p>
+    <w:p>
+      <w:r>
+        <w:t>The business operates with streamlined efficiency, utilizing a Fulfillment By Amazon (FBA) model for the majority of its warehousing and shipping needs. Its small team is adept at managing daily operations, including customer service and inventory management, while the owner focuses on strategic tasks like inventory oversight and marketing initiatives.</w:t>
       </w:r>
     </w:p>
     <w:p>
@@ -344,17 +349,59 @@
     </w:p>
     <w:p>
       <w:r>
-        <w:t>1. Scalable Growth Potential: With a strong operational foundation and a comprehensive suite of services, this MSP is primed for growth. The current focus is on expanding the client base and enhancing marketing efforts to reach a wider audience, providing substantial opportunities for scaling.</w:t>
+        <w:rPr>
+          <w:b w:val="0"/>
+        </w:rPr>
+        <w:t xml:space="preserve">1. </w:t>
+      </w:r>
+      <w:r>
+        <w:rPr>
+          <w:b/>
+        </w:rPr>
+        <w:t>Efficient Operations</w:t>
       </w:r>
     </w:p>
     <w:p>
       <w:r>
-        <w:t>2. Proprietary Systems and Tools: The company's proprietary management system, "Avalon," offers a competitive advantage in streamlining operations. Combined with industry-leading software tools, this facilitates efficient service delivery and client management, ensuring high satisfaction and retention rates.</w:t>
+        <w:t>: The company operates with a lean team and a highly effective fulfillment strategy, ensuring swift inventory turnover and customer satisfaction. This streamlined model positions the business for continued profitability and scalability.</w:t>
       </w:r>
     </w:p>
     <w:p>
       <w:r>
-        <w:t>3. Established Market Presence: With over 30 years in operation, this business has built a strong reputation in the Midwest and Tampa Bay areas. Its diverse client base and strategic marketing initiatives position it as a leader in the managed IT services sector, ready for continued success under the right leadership.</w:t>
+        <w:rPr>
+          <w:b w:val="0"/>
+        </w:rPr>
+        <w:t xml:space="preserve">2. </w:t>
+      </w:r>
+      <w:r>
+        <w:rPr>
+          <w:b/>
+        </w:rPr>
+        <w:t>Robust Growth Potential</w:t>
+      </w:r>
+    </w:p>
+    <w:p>
+      <w:r>
+        <w:t>: With untapped markets and opportunities for product expansion, coupled with an underutilized direct sales potential outside of its main e-commerce platform, this business is ripe for growth under new ownership.</w:t>
+      </w:r>
+    </w:p>
+    <w:p>
+      <w:r>
+        <w:rPr>
+          <w:b w:val="0"/>
+        </w:rPr>
+        <w:t xml:space="preserve">3. </w:t>
+      </w:r>
+      <w:r>
+        <w:rPr>
+          <w:b/>
+        </w:rPr>
+        <w:t>Loyal Customer Base</w:t>
+      </w:r>
+    </w:p>
+    <w:p>
+      <w:r>
+        <w:t>: The business benefits from a strong customer retention rate and brand loyalty, providing a stable revenue stream and a solid foundation for future expansion strategies.</w:t>
       </w:r>
     </w:p>
     <w:p>
@@ -374,17 +421,68 @@
     <w:p/>
     <w:p>
       <w:r>
-        <w:t>This technology service provider is a well-established managed service provider (MSP) that has been a trusted name in the IT industry for over three decades. The company offers a wide array of IT solutions, including managed IT services, network and infrastructure support, and website design and hosting. Additionally, it operates a proprietary in-house data center that provides hosted server solutions and internet backup services. The company's VoIP offerings, provided through a strategic white-label partnership, further enhance its comprehensive service portfolio.</w:t>
+        <w:t>This distinguished retailer has carved a niche as a leading provider of high-quality flags, capturing the essence of patriotism with its American, state, military, and historical flag offerings. With nearly a decade of experience, the company has built a reputation for excellence, utilizing durable, UV-resistant materials and emphasizing superior craftsmanship by employing local artisans. Its sales strategy is heavily reliant on a major e-commerce platform, which accounts for the majority of its revenue, supplemented by direct sales from its dedicated website. The company's flagship product, the iconic American flag, drives most of its sales, showcasing its strong market presence and customer loyalty.</w:t>
       </w:r>
     </w:p>
     <w:p>
       <w:r>
-        <w:t>The business serves approximately 500 clients, ranging from law offices and medical providers to other enterprises, primarily in the Midwest and Tampa Bay regions. Its ideal clients are companies with 20 to 100 workstations, but their services are scalable to larger organizations. The company employs a diverse marketing strategy that includes referrals, direct sales, telemarketing, email campaigns, and digital advertising. The use of a proprietary management system ensures streamlined operations and excellent client management, contributing to high satisfaction and retention rates.</w:t>
+        <w:t>Operating with a lean team, the business is structured for efficiency, leveraging a fulfillment model that minimizes overhead while ensuring timely delivery and high customer satisfaction. The company's streamlined operations and effective inventory management contribute to a rapid turnover rate, positioning it well for sustained profitability. The customer base, known for valuing patriotic products and excellent service, remains loyal, with a significant portion of repeat purchases underscoring the brand’s strong market foothold.</w:t>
       </w:r>
     </w:p>
     <w:p>
       <w:r>
-        <w:t>Renowned for its stability and growth potential, the company has received multiple accolades, highlighting its position as a leader in managed IT services. With a strong operational foundation and a reputation for delivering reliable IT solutions, the business is poised for substantial growth. A new leadership team with a focus on expanding the client base and enhancing marketing efforts can leverage this solid foundation to achieve significant revenue gains.</w:t>
+        <w:t>Opportunities abound for growth and expansion, with untapped markets and potential product diversification on the horizon. The retailer is well-positioned to enhance its marketing efforts and explore new sales channels, particularly outside its primary e-commerce platform. This business presents a compelling opportunity for a new owner to capitalize on its established foundation and robust customer loyalty, driving future expansion and increased market share.</w:t>
+      </w:r>
+    </w:p>
+    <w:p>
+      <w:pPr>
+        <w:pStyle w:val="Heading1"/>
+        <w:jc w:val="center"/>
+      </w:pPr>
+      <w:r>
+        <w:rPr>
+          <w:b/>
+          <w:color w:val="000080"/>
+          <w:sz w:val="32"/>
+        </w:rPr>
+        <w:t>CUSTOMER REVIEWS</w:t>
+      </w:r>
+    </w:p>
+    <w:p/>
+    <w:p>
+      <w:pPr>
+        <w:pStyle w:val="Heading2"/>
+      </w:pPr>
+      <w:r>
+        <w:rPr>
+          <w:b/>
+        </w:rPr>
+        <w:t>Customer Testimonials</w:t>
+      </w:r>
+    </w:p>
+    <w:p>
+      <w:r>
+        <w:t>- "Excellent choice, the flag is beautiful."</w:t>
+      </w:r>
+    </w:p>
+    <w:p>
+      <w:r>
+        <w:t>- "on time delivery"</w:t>
+      </w:r>
+    </w:p>
+    <w:p>
+      <w:r>
+        <w:t>- "Quality item, super fast delivery."</w:t>
+      </w:r>
+    </w:p>
+    <w:p>
+      <w:r>
+        <w:t>- "Thanks you…."</w:t>
+      </w:r>
+    </w:p>
+    <w:p>
+      <w:r>
+        <w:t>- "Great flag! Nice to purchase from a USA company and small business. Looking forward to see how it holds up with high winds of northern Illinois"</w:t>
       </w:r>
     </w:p>
     <w:p>
@@ -424,7 +522,7 @@
           </w:tcPr>
           <w:p>
             <w:r>
-              <w:t>30+ Years of Operations</w:t>
+              <w:t>9-Year-Old Business</w:t>
             </w:r>
           </w:p>
         </w:tc>
@@ -434,7 +532,7 @@
           </w:tcPr>
           <w:p>
             <w:r>
-              <w:t>Presence in Two Major Markets</w:t>
+              <w:t>95% Inventory Turnover in 45 Days</w:t>
             </w:r>
           </w:p>
         </w:tc>
@@ -446,7 +544,7 @@
           </w:tcPr>
           <w:p>
             <w:r>
-              <w:t>500+ Active Clients</w:t>
+              <w:t>92% of Sales via Amazon</w:t>
             </w:r>
           </w:p>
         </w:tc>
@@ -456,7 +554,7 @@
           </w:tcPr>
           <w:p>
             <w:r>
-              <w:t>Proprietary Management System</w:t>
+              <w:t>14 Total SKUs Offered</w:t>
             </w:r>
           </w:p>
         </w:tc>
@@ -468,7 +566,7 @@
           </w:tcPr>
           <w:p>
             <w:r>
-              <w:t>$5.5M Current Revenue</w:t>
+              <w:t>23% Customer Repeat Rate</w:t>
             </w:r>
           </w:p>
         </w:tc>
@@ -478,7 +576,7 @@
           </w:tcPr>
           <w:p>
             <w:r>
-              <w:t>Inc. 5000 Listing for 5 Years</w:t>
+              <w:t>97% Fulfillment By Amazon</w:t>
             </w:r>
           </w:p>
         </w:tc>
@@ -490,7 +588,7 @@
           </w:tcPr>
           <w:p>
             <w:r>
-              <w:t>40% Revenue from Managed Services</w:t>
+              <w:t>$43.72 Average Order Value</w:t>
             </w:r>
           </w:p>
         </w:tc>
@@ -525,12 +623,12 @@
     <w:p/>
     <w:p>
       <w:r>
-        <w:t>Welcome to Excalibur Technology Corp., a trusted Managed Service Provider (MSP) with over 30 years of experience in delivering cutting-edge IT solutions. Founded in 1994 by CEO Scott Cummings, ExcalTech has become a hallmark of excellence in the IT industry, offering a wide array of services including managed IT services, network and infrastructure support, website design and hosting, and more. With a client base of 500 diverse businesses ranging from law offices to medical providers, we specialize in catering to companies with 20-100 workstations but are equipped to serve any business size. Our primary markets in the Chicagoland and Tampa Bay areas benefit from our tailor-made IT solutions, underpinned by a robust proprietary management system known as "Avalon."</w:t>
+        <w:t>At Star Spangled Flags, our mission is to celebrate and honor the spirit of patriotism with every flag we craft. Established in 2014 by Peter Swanson, our company has grown into a trusted name in premium flags, proudly offering a diverse collection that includes American, state, military, and historical flags, all 100% made in the USA. We take pride in our commitment to quality, evident in our use of durable nylon and polyester fabrics treated to resist UV degradation, ensuring each flag stands the test of time. With a focus on craftsmanship, we employ local artisans to create flags that symbolize the enduring values of our nation. Our primary sales channel is Amazon, where we handle 97% of our warehousing and shipping through Fulfillment By Amazon, but we also welcome customers to explore our offerings directly on our website.</w:t>
       </w:r>
     </w:p>
     <w:p>
       <w:r>
-        <w:t>Our dedication to innovation and customer satisfaction has earned us a spot on the Inc. 5000 list five times and recognition in the 2014 MSPMentor Top MSP List. As we look toward the future, Excalibur Technology Corp. is poised for exponential growth, with opportunities to expand our team of skilled engineers and consultants. Whether you're seeking managed services, VoIP solutions, or data backup, we promise to deliver seamless and reliable support, bolstered by our in-house data center and strategic partnerships. Join us in our journey to scale our business from $5.5M to $20M and beyond, as we continue to redefine the standards of IT excellence.</w:t>
+        <w:t>Serving customers across the United States, Canada, and Mexico, Star Spangled Flags caters to those who value patriotism and the assurance of Made in USA products. Our dedication to personalized customer service has fostered a loyal customer base, with 23% of our buyers making repeat purchases. We continue to innovate and explore new opportunities, including expanding our product offerings and marketing strategies. Join us in celebrating the red, white, and blue, and discover the unmatched quality and service that define Star Spangled Flags.</w:t>
       </w:r>
     </w:p>
     <w:p>
@@ -555,32 +653,98 @@
     <w:p/>
     <w:p>
       <w:r>
-        <w:t>The scaling strategy for Excalibur Technology Corp. (ExcalTech) is rooted in its robust operational framework and its strong market presence in the Midwest and Tampa Bay areas. As a managed service provider with over three decades of industry experience, ExcalTech has consistently demonstrated its capacity for growth and adaptability. The business's stable foundation, characterized by a diversified service portfolio and a wide-ranging client base, presents numerous opportunities for scaling, both in market reach and service offerings.</w:t>
+        <w:rPr>
+          <w:b/>
+        </w:rPr>
+        <w:t>Scaling Strategy for Star Spangled Flags</w:t>
       </w:r>
     </w:p>
     <w:p>
       <w:r>
-        <w:t>ExcalTech's current revenue of $5.5M is a testament to its effective service delivery and client retention strategies. However, the potential to elevate this figure to $20M is well within reach with strategic investments in marketing, sales, and operational enhancements. The existing client base of approximately 500 companies, primarily concentrated in the Chicagoland and Tampa Bay regions, offers a ripe opportunity for expansion. By increasing penetration in these markets and exploring new geographic territories, ExcalTech can significantly augment its client portfolio.</w:t>
+        <w:t>Star Spangled Flags stands poised on the brink of significant growth, backed by a strong foundation of high-quality products and an established customer base that values craftsmanship and patriotism. With robust sales primarily through Amazon, the business has proven its viability and appeal within the market. The challenge and opportunity for a new owner lie in expanding beyond current channels and tapping into underexplored markets.</w:t>
       </w:r>
     </w:p>
     <w:p>
       <w:r>
-        <w:t>The company's marketing endeavors, while effective in maintaining a steady client inflow, have substantial room for amplification. Implementing a data-driven digital marketing strategy can broaden ExcalTech's reach, especially targeting mid-sized enterprises and large corporations that require comprehensive IT solutions. By leveraging platforms like LinkedIn, Google Ads, and email marketing to their fullest potential, ExcalTech can enhance brand visibility and attract high-value leads.</w:t>
+        <w:rPr>
+          <w:b/>
+        </w:rPr>
+        <w:t>Leveraging Existing Strengths</w:t>
       </w:r>
     </w:p>
     <w:p>
       <w:r>
-        <w:t>Moreover, ExcalTech's proprietary management system, Avalon, and its suite of software tools provide a foundation for operational efficiency that can support scaling efforts. Increasing the technical workforce by bringing in more engineers and consultants will enable the company to handle a larger volume of projects without compromising service quality. This expansion can be complemented by cross-selling and upselling additional services to existing clients, thereby increasing customer lifetime value and boosting overall revenue.</w:t>
+        <w:t>The core strength of Star Spangled Flags is its reputation for quality and its Made in USA ethos, which resonates deeply with its customer base. This is reflected in a 23% repeat purchase rate, a testament to customer satisfaction and loyalty. A key strategy for scaling is to amplify this brand message through enhanced marketing efforts, driving greater awareness and trust among potential customers.</w:t>
       </w:r>
     </w:p>
     <w:p>
       <w:r>
-        <w:t>The burgeoning demand for cloud services, cybersecurity solutions, and remote IT support presents a unique opportunity for ExcalTech to diversify its service offerings. By expanding into these high-demand areas, the company can further solidify its reputation as a comprehensive IT partner and capture a larger market share. Additionally, enhancing the company's online presence through educational content, webinars, and industry insights can position ExcalTech as a thought leader, fostering trust and credibility among prospective clients.</w:t>
+        <w:rPr>
+          <w:b/>
+        </w:rPr>
+        <w:t>Expanding Product Lines</w:t>
       </w:r>
     </w:p>
     <w:p>
       <w:r>
-        <w:t>In conclusion, the strength of ExcalTech's existing business model, coupled with its strategic growth initiatives, positions the company for substantial scaling. With the right leadership and a focus on innovation, ExcalTech can achieve its ambitious growth goals and continue to be a leader in the managed services industry.</w:t>
+        <w:t>Currently, 90% of sales derive from the American flag in four variations, indicating both a strong market preference and an opportunity to diversify. By introducing complementary products such as flagpole mounts, polyester versions, and sports flags, the business can cater to broader segments and increase average order value. This expansion can be supported by data-driven insights from existing customer preferences and purchasing trends.</w:t>
+      </w:r>
+    </w:p>
+    <w:p>
+      <w:r>
+        <w:rPr>
+          <w:b/>
+        </w:rPr>
+        <w:t>Enhancing Digital Marketing</w:t>
+      </w:r>
+    </w:p>
+    <w:p>
+      <w:r>
+        <w:t>With 92% of sales through Amazon, there is substantial room to grow the direct-to-consumer channel. Investing in a robust digital marketing strategy that includes targeted social media campaigns, search engine optimization, and content marketing can capture a larger share of online shoppers. Additionally, expanding the Patriot Club membership program can foster a community-driven marketing approach, offering exclusive deals and driving engagement.</w:t>
+      </w:r>
+    </w:p>
+    <w:p>
+      <w:r>
+        <w:rPr>
+          <w:b/>
+        </w:rPr>
+        <w:t>Operational Efficiency and Scalability</w:t>
+      </w:r>
+    </w:p>
+    <w:p>
+      <w:r>
+        <w:t>Utilizing Fulfillment By Amazon (FBA) allows for scalable shipping and handling operations, freeing resources to focus on business expansion. Opportunities exist to streamline inventory turnover further and optimize the supply chain, ensuring faster production cycles and meeting increased demand efficiently.</w:t>
+      </w:r>
+    </w:p>
+    <w:p>
+      <w:r>
+        <w:rPr>
+          <w:b/>
+        </w:rPr>
+        <w:t>Exploring New Markets</w:t>
+      </w:r>
+    </w:p>
+    <w:p>
+      <w:r>
+        <w:t>While the current focus is on North America, expanding into international markets presents a significant opportunity. Initiating market research into regions with a strong affinity for American culture and products can identify potential entry points. Strategic partnerships with local distributors and leveraging global e-commerce platforms can facilitate this expansion.</w:t>
+      </w:r>
+    </w:p>
+    <w:p>
+      <w:r>
+        <w:rPr>
+          <w:b/>
+        </w:rPr>
+        <w:t>Financial and Strategic Planning</w:t>
+      </w:r>
+    </w:p>
+    <w:p>
+      <w:r>
+        <w:t>The business requires a working capital of $160k for the first six months, tapering to $80k thereafter, underscoring the need for strategic financial planning. A potential subscription model for regular flag replacement or seasonal collections can generate steady revenue streams and enhance customer retention.</w:t>
+      </w:r>
+    </w:p>
+    <w:p>
+      <w:r>
+        <w:t>By capitalizing on these strategies, Star Spangled Flags is well-positioned to scale its operations, capturing new markets while deepening its existing relationships. With a focus on quality, customer loyalty, and innovative marketing, the business can achieve sustained growth and profitability.</w:t>
       </w:r>
     </w:p>
     <w:p>
@@ -605,27 +769,32 @@
     <w:p/>
     <w:p>
       <w:r>
-        <w:t>The Managed Service Provider (MSP) industry is undergoing dynamic transformation as businesses increasingly depend on external IT expertise to enhance their operational efficiencies, streamline technology infrastructures, and maintain competitive advantages in rapidly evolving digital environments. Over the past few decades, the demand for managed IT services has surged, particularly among small to mid-sized enterprises (SMEs) seeking to balance cost efficiency with advanced technological capabilities.</w:t>
+        <w:t>The flag retail industry is witnessing a resurgence in demand as consumers increasingly seek high-quality, American-made products that resonate with their patriotic values. This niche market, characterized by its emphasis on craftsmanship and national pride, is evolving as businesses like Star Spangled Flags leverage technology and e-commerce platforms to reach a broader customer base while maintaining a focus on quality and authenticity.</w:t>
       </w:r>
     </w:p>
     <w:p>
       <w:r>
-        <w:t>The global managed services market, valued at approximately $239.71 billion in 2021, is expected to grow at a compound annual growth rate (CAGR) of 12.6%, reaching $492.15 billion by 2027. This growth is driven by the increasing adoption of cloud computing, the proliferation of cyber threats necessitating robust security solutions, and the need for businesses to adhere to stringent regulatory compliance standards. Organizations are increasingly leveraging MSPs to manage complex IT environments, allowing them to focus on core business operations while ensuring their IT systems are optimized, secure, and scalable.</w:t>
+        <w:t>The global flag market, valued at approximately $1.3 billion in 2022, is expected to grow steadily with a CAGR of 5.2% over the next decade. This growth is fueled by a rising interest in heritage and national identity, coupled with advancements in online retail and the growing popularity of platforms like Amazon for specialty products. Companies in this industry, such as Star Spangled Flags, capitalize on the increasing consumer preference for products that are 100% made in the USA, utilizing durable materials like nylon and polyester to ensure longevity and resilience against environmental elements.</w:t>
       </w:r>
     </w:p>
     <w:p>
       <w:r>
-        <w:t>One of the most significant trends within the MSP industry is the shift towards offering comprehensive, integrated services that encompass managed IT services, network infrastructure support, and cloud solutions. According to industry reports, businesses that engage MSPs can reduce operational costs by as much as 30% while increasing efficiency, highlighting the value proposition of these services. This trend has driven demand for MSPs capable of delivering end-to-end IT solutions, positioning them as strategic partners in a company's growth journey.</w:t>
+        <w:t>A significant trend in the flag retail industry is the shift towards digital sales channels. With 92% of Star Spangled Flags' sales occurring through Amazon, it highlights the critical role of e-commerce in reaching consumers efficiently. This digital transition is further supported by strategic marketing efforts, including Amazon PPC, content marketing, and monthly email campaigns that foster customer engagement and loyalty.</w:t>
       </w:r>
     </w:p>
     <w:p>
       <w:r>
-        <w:t>Another driving force is the increasing reliance on advanced technologies such as artificial intelligence (AI), machine learning (ML), and automation within IT service delivery. The global AI in the MSP market is projected to grow significantly, reflecting a growing recognition among businesses of the need to leverage intelligent systems to enhance proactive monitoring, predictive maintenance, and data-driven decision-making. MSPs offering expertise in these areas are poised to benefit significantly as clients continue to invest in technologies that maximize efficiency and results.</w:t>
+        <w:t>Customer demographics within this industry typically consist of individuals who value patriotism and American-made goods, with a notable percentage demonstrating repeat purchasing behavior due to personalized customer service and premium product quality. The industry also sees potential in expanding product offerings to include items such as flagpole mounts and sports flags, tapping into new customer segments and increasing market share.</w:t>
       </w:r>
     </w:p>
     <w:p>
       <w:r>
-        <w:t>With a growing number of organizations planning to increase their IT spending over the next few years, the MSP industry is poised for sustained expansion. For businesses like Excalibur Technology Corp., which combines a proven track record of delivering reliable IT services with innovative operational models, the opportunity for growth is substantial. As companies increasingly seek MSPs with the capability to deliver comprehensive, tailored services that drive tangible results through a combination of cutting-edge technologies and strategic expertise, the MSP industry remains a robust and lucrative space for growth and innovation.</w:t>
+        <w:t>Operational efficiency is another cornerstone of the flag retail industry. Businesses like Star Spangled Flags utilize Fulfillment By Amazon (FBA) to manage warehousing and shipping, allowing them to maintain a streamlined inventory management system. With an inventory turnover rate of 95% within 45 days, companies in this sector can effectively manage cash flow and respond to market demands.</w:t>
+      </w:r>
+    </w:p>
+    <w:p>
+      <w:r>
+        <w:t>As the industry continues to grow, opportunities for innovation and expansion abound. Businesses are exploring avenues such as subscription models and direct sales through proprietary websites to diversify revenue streams and enhance customer experience. With a focus on quality, customer satisfaction, and strategic growth, the flag retail industry remains a promising space for both established players and new entrants looking to capture the patriotic spirit of consumers.</w:t>
       </w:r>
     </w:p>
     <w:sectPr>

</xml_diff>